<commit_message>
feat: Add dynamic input fields and processing for joining clubs and district presidents in approval reports.
</commit_message>
<xml_diff>
--- a/leo-management/templates/reports/approval/inter-district-approval.docx
+++ b/leo-management/templates/reports/approval/inter-district-approval.docx
@@ -1,6 +1,6 @@
 
 <file path=word/document.xml><?xml version="1.0" encoding="utf-8"?>
-<w:document xmlns:wpc="http://schemas.microsoft.com/office/word/2010/wordprocessingCanvas" xmlns:cx="http://schemas.microsoft.com/office/drawing/2014/chartex" xmlns:cx1="http://schemas.microsoft.com/office/drawing/2015/9/8/chartex" xmlns:mc="http://schemas.openxmlformats.org/markup-compatibility/2006" xmlns:o="urn:schemas-microsoft-com:office:office" xmlns:r="http://schemas.openxmlformats.org/officeDocument/2006/relationships" xmlns:m="http://schemas.openxmlformats.org/officeDocument/2006/math" xmlns:v="urn:schemas-microsoft-com:vml" xmlns:wp14="http://schemas.microsoft.com/office/word/2010/wordprocessingDrawing" xmlns:wp="http://schemas.openxmlformats.org/drawingml/2006/wordprocessingDrawing" xmlns:w10="urn:schemas-microsoft-com:office:word" xmlns:w="http://schemas.openxmlformats.org/wordprocessingml/2006/main" xmlns:w14="http://schemas.microsoft.com/office/word/2010/wordml" xmlns:w15="http://schemas.microsoft.com/office/word/2012/wordml" xmlns:w16se="http://schemas.microsoft.com/office/word/2015/wordml/symex" xmlns:wpg="http://schemas.microsoft.com/office/word/2010/wordprocessingGroup" xmlns:wpi="http://schemas.microsoft.com/office/word/2010/wordprocessingInk" xmlns:wne="http://schemas.microsoft.com/office/word/2006/wordml" xmlns:wps="http://schemas.microsoft.com/office/word/2010/wordprocessingShape" mc:Ignorable="w14 w15 w16se wp14">
+<w:document xmlns:wpc="http://schemas.microsoft.com/office/word/2010/wordprocessingCanvas" xmlns:cx="http://schemas.microsoft.com/office/drawing/2014/chartex" xmlns:cx1="http://schemas.microsoft.com/office/drawing/2015/9/8/chartex" xmlns:cx2="http://schemas.microsoft.com/office/drawing/2015/10/21/chartex" xmlns:cx3="http://schemas.microsoft.com/office/drawing/2016/5/9/chartex" xmlns:cx4="http://schemas.microsoft.com/office/drawing/2016/5/10/chartex" xmlns:cx5="http://schemas.microsoft.com/office/drawing/2016/5/11/chartex" xmlns:cx6="http://schemas.microsoft.com/office/drawing/2016/5/12/chartex" xmlns:cx7="http://schemas.microsoft.com/office/drawing/2016/5/13/chartex" xmlns:cx8="http://schemas.microsoft.com/office/drawing/2016/5/14/chartex" xmlns:mc="http://schemas.openxmlformats.org/markup-compatibility/2006" xmlns:aink="http://schemas.microsoft.com/office/drawing/2016/ink" xmlns:am3d="http://schemas.microsoft.com/office/drawing/2017/model3d" xmlns:o="urn:schemas-microsoft-com:office:office" xmlns:oel="http://schemas.microsoft.com/office/2019/extlst" xmlns:r="http://schemas.openxmlformats.org/officeDocument/2006/relationships" xmlns:m="http://schemas.openxmlformats.org/officeDocument/2006/math" xmlns:v="urn:schemas-microsoft-com:vml" xmlns:wp14="http://schemas.microsoft.com/office/word/2010/wordprocessingDrawing" xmlns:wp="http://schemas.openxmlformats.org/drawingml/2006/wordprocessingDrawing" xmlns:w10="urn:schemas-microsoft-com:office:word" xmlns:w="http://schemas.openxmlformats.org/wordprocessingml/2006/main" xmlns:w14="http://schemas.microsoft.com/office/word/2010/wordml" xmlns:w15="http://schemas.microsoft.com/office/word/2012/wordml" xmlns:w16cex="http://schemas.microsoft.com/office/word/2018/wordml/cex" xmlns:w16cid="http://schemas.microsoft.com/office/word/2016/wordml/cid" xmlns:w16="http://schemas.microsoft.com/office/word/2018/wordml" xmlns:w16du="http://schemas.microsoft.com/office/word/2023/wordml/word16du" xmlns:w16sdtdh="http://schemas.microsoft.com/office/word/2020/wordml/sdtdatahash" xmlns:w16sdtfl="http://schemas.microsoft.com/office/word/2024/wordml/sdtformatlock" xmlns:w16se="http://schemas.microsoft.com/office/word/2015/wordml/symex" xmlns:wpg="http://schemas.microsoft.com/office/word/2010/wordprocessingGroup" xmlns:wpi="http://schemas.microsoft.com/office/word/2010/wordprocessingInk" xmlns:wne="http://schemas.microsoft.com/office/word/2006/wordml" xmlns:wps="http://schemas.microsoft.com/office/word/2010/wordprocessingShape" mc:Ignorable="w14 w15 w16se w16cid w16 w16cex w16sdtdh w16sdtfl w16du wp14">
   <w:body>
     <w:p>
       <w:pPr>
@@ -117,7 +117,7 @@
         <mc:AlternateContent>
           <mc:Choice Requires="wps">
             <w:drawing>
-              <wp:anchor distT="0" distB="0" distL="114300" distR="114300" simplePos="0" relativeHeight="251664384" behindDoc="0" locked="0" layoutInCell="1" allowOverlap="1">
+              <wp:anchor distT="0" distB="0" distL="114300" distR="114300" simplePos="0" relativeHeight="251664384" behindDoc="0" locked="0" layoutInCell="1" allowOverlap="1" wp14:anchorId="12C42045" wp14:editId="0916B436">
                 <wp:simplePos x="0" y="0"/>
                 <wp:positionH relativeFrom="column">
                   <wp:posOffset>2042936</wp:posOffset>
@@ -164,38 +164,23 @@
                                 <w:rFonts w:ascii="Calibri"/>
                                 <w:b/>
                               </w:rPr>
-                              <w:t>(NAME OF</w:t>
+                              <w:t>{</w:t>
                             </w:r>
-                            <w:r>
-                              <w:rPr>
-                                <w:rFonts w:ascii="Calibri"/>
-                                <w:b/>
-                                <w:spacing w:val="-3"/>
-                              </w:rPr>
-                              <w:t xml:space="preserve"> </w:t>
-                            </w:r>
+                            <w:proofErr w:type="spellStart"/>
                             <w:r>
                               <w:rPr>
                                 <w:rFonts w:ascii="Calibri"/>
                                 <w:b/>
                               </w:rPr>
-                              <w:t>THE</w:t>
+                              <w:t>projectName</w:t>
                             </w:r>
+                            <w:proofErr w:type="spellEnd"/>
                             <w:r>
                               <w:rPr>
                                 <w:rFonts w:ascii="Calibri"/>
                                 <w:b/>
-                                <w:spacing w:val="-1"/>
                               </w:rPr>
-                              <w:t xml:space="preserve"> </w:t>
-                            </w:r>
-                            <w:r>
-                              <w:rPr>
-                                <w:rFonts w:ascii="Calibri"/>
-                                <w:b/>
-                                <w:spacing w:val="-2"/>
-                              </w:rPr>
-                              <w:t>PROJECT)</w:t>
+                              <w:t>}</w:t>
                             </w:r>
                           </w:p>
                         </w:txbxContent>
@@ -211,7 +196,7 @@
           </mc:Choice>
           <mc:Fallback>
             <w:pict>
-              <v:roundrect id="Textbox 12" o:spid="_x0000_s1026" style="position:absolute;left:0;text-align:left;margin-left:160.85pt;margin-top:34.95pt;width:201.45pt;height:25.4pt;z-index:251664384;visibility:visible;mso-wrap-style:square;mso-wrap-distance-left:9pt;mso-wrap-distance-top:0;mso-wrap-distance-right:9pt;mso-wrap-distance-bottom:0;mso-position-horizontal:absolute;mso-position-horizontal-relative:text;mso-position-vertical:absolute;mso-position-vertical-relative:text;v-text-anchor:top" arcsize="20012f" o:gfxdata="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" fillcolor="#ffc000" stroked="f">
+              <v:roundrect w14:anchorId="12C42045" id="Textbox 12" o:spid="_x0000_s1026" style="position:absolute;left:0;text-align:left;margin-left:160.85pt;margin-top:34.95pt;width:201.45pt;height:25.4pt;z-index:251664384;visibility:visible;mso-wrap-style:square;mso-wrap-distance-left:9pt;mso-wrap-distance-top:0;mso-wrap-distance-right:9pt;mso-wrap-distance-bottom:0;mso-position-horizontal:absolute;mso-position-horizontal-relative:text;mso-position-vertical:absolute;mso-position-vertical-relative:text;v-text-anchor:top" arcsize="20012f" o:gfxdata="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" fillcolor="#ffc000" stroked="f">
                 <v:textbox inset="0,0,0,0">
                   <w:txbxContent>
                     <w:p>
@@ -228,38 +213,23 @@
                           <w:rFonts w:ascii="Calibri"/>
                           <w:b/>
                         </w:rPr>
-                        <w:t>(NAME OF</w:t>
+                        <w:t>{</w:t>
                       </w:r>
-                      <w:r>
-                        <w:rPr>
-                          <w:rFonts w:ascii="Calibri"/>
-                          <w:b/>
-                          <w:spacing w:val="-3"/>
-                        </w:rPr>
-                        <w:t xml:space="preserve"> </w:t>
-                      </w:r>
+                      <w:proofErr w:type="spellStart"/>
                       <w:r>
                         <w:rPr>
                           <w:rFonts w:ascii="Calibri"/>
                           <w:b/>
                         </w:rPr>
-                        <w:t>THE</w:t>
+                        <w:t>projectName</w:t>
                       </w:r>
+                      <w:proofErr w:type="spellEnd"/>
                       <w:r>
                         <w:rPr>
                           <w:rFonts w:ascii="Calibri"/>
                           <w:b/>
-                          <w:spacing w:val="-1"/>
                         </w:rPr>
-                        <w:t xml:space="preserve"> </w:t>
-                      </w:r>
-                      <w:r>
-                        <w:rPr>
-                          <w:rFonts w:ascii="Calibri"/>
-                          <w:b/>
-                          <w:spacing w:val="-2"/>
-                        </w:rPr>
-                        <w:t>PROJECT)</w:t>
+                        <w:t>}</w:t>
                       </w:r>
                     </w:p>
                   </w:txbxContent>
@@ -290,16 +260,7 @@
           <w:rFonts w:asciiTheme="minorHAnsi" w:hAnsiTheme="minorHAnsi" w:cstheme="minorHAnsi"/>
           <w:sz w:val="28"/>
         </w:rPr>
-        <w:t>F</w:t>
-      </w:r>
-      <w:bookmarkStart w:id="0" w:name="_GoBack"/>
-      <w:bookmarkEnd w:id="0"/>
-      <w:r>
-        <w:rPr>
-          <w:rFonts w:asciiTheme="minorHAnsi" w:hAnsiTheme="minorHAnsi" w:cstheme="minorHAnsi"/>
-          <w:sz w:val="28"/>
-        </w:rPr>
-        <w:t>orm</w:t>
+        <w:t>Form</w:t>
       </w:r>
       <w:r>
         <w:rPr>
@@ -471,7 +432,7 @@
         <mc:AlternateContent>
           <mc:Choice Requires="wps">
             <w:drawing>
-              <wp:anchor distT="0" distB="0" distL="114300" distR="114300" simplePos="0" relativeHeight="251649024" behindDoc="1" locked="0" layoutInCell="1" allowOverlap="1">
+              <wp:anchor distT="0" distB="0" distL="114300" distR="114300" simplePos="0" relativeHeight="251649024" behindDoc="1" locked="0" layoutInCell="1" allowOverlap="1" wp14:anchorId="470C377C" wp14:editId="3AB96EE8">
                 <wp:simplePos x="0" y="0"/>
                 <wp:positionH relativeFrom="column">
                   <wp:posOffset>-584200</wp:posOffset>
@@ -968,15 +929,25 @@
           <w:spacing w:val="1"/>
           <w:sz w:val="24"/>
         </w:rPr>
-        <w:t xml:space="preserve"> </w:t>
-      </w:r>
-      <w:r>
-        <w:rPr>
-          <w:rFonts w:asciiTheme="minorHAnsi" w:hAnsiTheme="minorHAnsi" w:cstheme="minorHAnsi"/>
-          <w:spacing w:val="-2"/>
-          <w:sz w:val="24"/>
-        </w:rPr>
-        <w:t>…………………………………………………….</w:t>
+        <w:t xml:space="preserve"> {</w:t>
+      </w:r>
+      <w:proofErr w:type="spellStart"/>
+      <w:r>
+        <w:rPr>
+          <w:rFonts w:asciiTheme="minorHAnsi" w:hAnsiTheme="minorHAnsi" w:cstheme="minorHAnsi"/>
+          <w:spacing w:val="1"/>
+          <w:sz w:val="24"/>
+        </w:rPr>
+        <w:t>clubName</w:t>
+      </w:r>
+      <w:proofErr w:type="spellEnd"/>
+      <w:r>
+        <w:rPr>
+          <w:rFonts w:asciiTheme="minorHAnsi" w:hAnsiTheme="minorHAnsi" w:cstheme="minorHAnsi"/>
+          <w:spacing w:val="1"/>
+          <w:sz w:val="24"/>
+        </w:rPr>
+        <w:t>}</w:t>
       </w:r>
     </w:p>
     <w:p>
@@ -1016,7 +987,14 @@
           <w:rFonts w:asciiTheme="minorHAnsi" w:hAnsiTheme="minorHAnsi" w:cstheme="minorHAnsi"/>
           <w:sz w:val="24"/>
         </w:rPr>
-        <w:t>District: ………………………….</w:t>
+        <w:t>District:</w:t>
+      </w:r>
+      <w:r>
+        <w:rPr>
+          <w:rFonts w:asciiTheme="minorHAnsi" w:hAnsiTheme="minorHAnsi" w:cstheme="minorHAnsi"/>
+          <w:sz w:val="24"/>
+        </w:rPr>
+        <w:t xml:space="preserve"> D2</w:t>
       </w:r>
     </w:p>
     <w:p>
@@ -1065,23 +1043,7 @@
           <w:spacing w:val="-2"/>
           <w:sz w:val="24"/>
         </w:rPr>
-        <w:t>……………………</w:t>
-      </w:r>
-      <w:r>
-        <w:rPr>
-          <w:rFonts w:asciiTheme="minorHAnsi" w:hAnsiTheme="minorHAnsi" w:cstheme="minorHAnsi"/>
-          <w:spacing w:val="-2"/>
-          <w:sz w:val="24"/>
-        </w:rPr>
-        <w:t>.</w:t>
-      </w:r>
-      <w:r>
-        <w:rPr>
-          <w:rFonts w:asciiTheme="minorHAnsi" w:hAnsiTheme="minorHAnsi" w:cstheme="minorHAnsi"/>
-          <w:spacing w:val="-2"/>
-          <w:sz w:val="24"/>
-        </w:rPr>
-        <w:t>.</w:t>
+        <w:t>{date}</w:t>
       </w:r>
     </w:p>
     <w:p>
@@ -1144,14 +1106,7 @@
           <w:rFonts w:asciiTheme="minorHAnsi" w:hAnsiTheme="minorHAnsi" w:cstheme="minorHAnsi"/>
           <w:sz w:val="24"/>
         </w:rPr>
-        <w:t xml:space="preserve">lub </w:t>
-      </w:r>
-      <w:r>
-        <w:rPr>
-          <w:rFonts w:asciiTheme="minorHAnsi" w:hAnsiTheme="minorHAnsi" w:cstheme="minorHAnsi"/>
-          <w:sz w:val="24"/>
-        </w:rPr>
-        <w:t>President’s</w:t>
+        <w:t>lub President’s</w:t>
       </w:r>
       <w:r>
         <w:rPr>
@@ -1174,7 +1129,25 @@
           <w:spacing w:val="-2"/>
           <w:sz w:val="24"/>
         </w:rPr>
-        <w:t xml:space="preserve"> ……………………………………………</w:t>
+        <w:t xml:space="preserve"> {</w:t>
+      </w:r>
+      <w:proofErr w:type="spellStart"/>
+      <w:r>
+        <w:rPr>
+          <w:rFonts w:asciiTheme="minorHAnsi" w:hAnsiTheme="minorHAnsi" w:cstheme="minorHAnsi"/>
+          <w:spacing w:val="-2"/>
+          <w:sz w:val="24"/>
+        </w:rPr>
+        <w:t>presidentName</w:t>
+      </w:r>
+      <w:proofErr w:type="spellEnd"/>
+      <w:r>
+        <w:rPr>
+          <w:rFonts w:asciiTheme="minorHAnsi" w:hAnsiTheme="minorHAnsi" w:cstheme="minorHAnsi"/>
+          <w:spacing w:val="-2"/>
+          <w:sz w:val="24"/>
+        </w:rPr>
+        <w:t>}</w:t>
       </w:r>
     </w:p>
     <w:p>
@@ -1267,7 +1240,25 @@
           <w:spacing w:val="-2"/>
           <w:sz w:val="24"/>
         </w:rPr>
-        <w:t>……………………………………………</w:t>
+        <w:t>{</w:t>
+      </w:r>
+      <w:proofErr w:type="spellStart"/>
+      <w:r>
+        <w:rPr>
+          <w:rFonts w:asciiTheme="minorHAnsi" w:hAnsiTheme="minorHAnsi" w:cstheme="minorHAnsi"/>
+          <w:spacing w:val="-2"/>
+          <w:sz w:val="24"/>
+        </w:rPr>
+        <w:t>presidentMylciId</w:t>
+      </w:r>
+      <w:proofErr w:type="spellEnd"/>
+      <w:r>
+        <w:rPr>
+          <w:rFonts w:asciiTheme="minorHAnsi" w:hAnsiTheme="minorHAnsi" w:cstheme="minorHAnsi"/>
+          <w:spacing w:val="-2"/>
+          <w:sz w:val="24"/>
+        </w:rPr>
+        <w:t>}</w:t>
       </w:r>
     </w:p>
     <w:p>
@@ -1360,14 +1351,7 @@
           <w:rFonts w:asciiTheme="minorHAnsi" w:hAnsiTheme="minorHAnsi" w:cstheme="minorHAnsi"/>
           <w:sz w:val="24"/>
         </w:rPr>
-        <w:t>Signature</w:t>
-      </w:r>
-      <w:r>
-        <w:rPr>
-          <w:rFonts w:asciiTheme="minorHAnsi" w:hAnsiTheme="minorHAnsi" w:cstheme="minorHAnsi"/>
-          <w:sz w:val="24"/>
-        </w:rPr>
-        <w:t>:</w:t>
+        <w:t>Signature:</w:t>
       </w:r>
       <w:r>
         <w:rPr>
@@ -1711,10 +1695,355 @@
             <w:r>
               <w:rPr>
                 <w:rFonts w:asciiTheme="minorHAnsi" w:hAnsiTheme="minorHAnsi" w:cstheme="minorHAnsi"/>
-                <w:spacing w:val="-10"/>
-              </w:rPr>
-              <w:t>1</w:t>
+              </w:rPr>
+              <w:t>{#</w:t>
             </w:r>
+            <w:proofErr w:type="gramStart"/>
+            <w:r>
+              <w:rPr>
+                <w:rFonts w:asciiTheme="minorHAnsi" w:hAnsiTheme="minorHAnsi" w:cstheme="minorHAnsi"/>
+              </w:rPr>
+              <w:t>joiningClubs}{</w:t>
+            </w:r>
+            <w:proofErr w:type="gramEnd"/>
+            <w:r>
+              <w:rPr>
+                <w:rFonts w:asciiTheme="minorHAnsi" w:hAnsiTheme="minorHAnsi" w:cstheme="minorHAnsi"/>
+              </w:rPr>
+              <w:t>index}</w:t>
+            </w:r>
+          </w:p>
+        </w:tc>
+        <w:tc>
+          <w:tcPr>
+            <w:tcW w:w="3243" w:type="dxa"/>
+          </w:tcPr>
+          <w:p>
+            <w:pPr>
+              <w:pStyle w:val="TableParagraph"/>
+              <w:rPr>
+                <w:rFonts w:asciiTheme="minorHAnsi" w:hAnsiTheme="minorHAnsi" w:cstheme="minorHAnsi"/>
+              </w:rPr>
+            </w:pPr>
+            <w:r>
+              <w:rPr>
+                <w:rFonts w:asciiTheme="minorHAnsi" w:hAnsiTheme="minorHAnsi" w:cstheme="minorHAnsi"/>
+              </w:rPr>
+              <w:t>{name}</w:t>
+            </w:r>
+          </w:p>
+        </w:tc>
+        <w:tc>
+          <w:tcPr>
+            <w:tcW w:w="3402" w:type="dxa"/>
+          </w:tcPr>
+          <w:p>
+            <w:pPr>
+              <w:pStyle w:val="TableParagraph"/>
+              <w:rPr>
+                <w:rFonts w:asciiTheme="minorHAnsi" w:hAnsiTheme="minorHAnsi" w:cstheme="minorHAnsi"/>
+              </w:rPr>
+            </w:pPr>
+            <w:r>
+              <w:rPr>
+                <w:rFonts w:asciiTheme="minorHAnsi" w:hAnsiTheme="minorHAnsi" w:cstheme="minorHAnsi"/>
+              </w:rPr>
+              <w:t>{president}</w:t>
+            </w:r>
+          </w:p>
+        </w:tc>
+        <w:tc>
+          <w:tcPr>
+            <w:tcW w:w="1545" w:type="dxa"/>
+          </w:tcPr>
+          <w:p>
+            <w:pPr>
+              <w:pStyle w:val="TableParagraph"/>
+              <w:rPr>
+                <w:rFonts w:asciiTheme="minorHAnsi" w:hAnsiTheme="minorHAnsi" w:cstheme="minorHAnsi"/>
+              </w:rPr>
+            </w:pPr>
+            <w:r>
+              <w:rPr>
+                <w:rFonts w:asciiTheme="minorHAnsi" w:hAnsiTheme="minorHAnsi" w:cstheme="minorHAnsi"/>
+              </w:rPr>
+              <w:t>{district}</w:t>
+            </w:r>
+          </w:p>
+          <w:p>
+            <w:pPr>
+              <w:pStyle w:val="TableParagraph"/>
+              <w:rPr>
+                <w:rFonts w:asciiTheme="minorHAnsi" w:hAnsiTheme="minorHAnsi" w:cstheme="minorHAnsi"/>
+              </w:rPr>
+            </w:pPr>
+            <w:r>
+              <w:rPr>
+                <w:rFonts w:asciiTheme="minorHAnsi" w:hAnsiTheme="minorHAnsi" w:cstheme="minorHAnsi"/>
+              </w:rPr>
+              <w:t>{/joiningClubs}</w:t>
+            </w:r>
+          </w:p>
+        </w:tc>
+      </w:tr>
+      <w:tr>
+        <w:trPr>
+          <w:trHeight w:val="363"/>
+        </w:trPr>
+        <w:tc>
+          <w:tcPr>
+            <w:tcW w:w="1142" w:type="dxa"/>
+          </w:tcPr>
+          <w:p>
+            <w:pPr>
+              <w:pStyle w:val="TableParagraph"/>
+              <w:spacing w:before="48" w:line="234" w:lineRule="exact"/>
+              <w:ind w:left="11"/>
+              <w:jc w:val="center"/>
+              <w:rPr>
+                <w:rFonts w:asciiTheme="minorHAnsi" w:hAnsiTheme="minorHAnsi" w:cstheme="minorHAnsi"/>
+              </w:rPr>
+            </w:pPr>
+          </w:p>
+        </w:tc>
+        <w:tc>
+          <w:tcPr>
+            <w:tcW w:w="3243" w:type="dxa"/>
+          </w:tcPr>
+          <w:p>
+            <w:pPr>
+              <w:pStyle w:val="TableParagraph"/>
+              <w:rPr>
+                <w:rFonts w:asciiTheme="minorHAnsi" w:hAnsiTheme="minorHAnsi" w:cstheme="minorHAnsi"/>
+              </w:rPr>
+            </w:pPr>
+          </w:p>
+        </w:tc>
+        <w:tc>
+          <w:tcPr>
+            <w:tcW w:w="3402" w:type="dxa"/>
+          </w:tcPr>
+          <w:p>
+            <w:pPr>
+              <w:pStyle w:val="TableParagraph"/>
+              <w:rPr>
+                <w:rFonts w:asciiTheme="minorHAnsi" w:hAnsiTheme="minorHAnsi" w:cstheme="minorHAnsi"/>
+              </w:rPr>
+            </w:pPr>
+          </w:p>
+        </w:tc>
+        <w:tc>
+          <w:tcPr>
+            <w:tcW w:w="1545" w:type="dxa"/>
+          </w:tcPr>
+          <w:p>
+            <w:pPr>
+              <w:pStyle w:val="TableParagraph"/>
+              <w:rPr>
+                <w:rFonts w:asciiTheme="minorHAnsi" w:hAnsiTheme="minorHAnsi" w:cstheme="minorHAnsi"/>
+              </w:rPr>
+            </w:pPr>
+          </w:p>
+        </w:tc>
+      </w:tr>
+      <w:tr>
+        <w:trPr>
+          <w:trHeight w:val="364"/>
+        </w:trPr>
+        <w:tc>
+          <w:tcPr>
+            <w:tcW w:w="1142" w:type="dxa"/>
+          </w:tcPr>
+          <w:p>
+            <w:pPr>
+              <w:pStyle w:val="TableParagraph"/>
+              <w:spacing w:before="48" w:line="234" w:lineRule="exact"/>
+              <w:ind w:left="11"/>
+              <w:jc w:val="center"/>
+              <w:rPr>
+                <w:rFonts w:asciiTheme="minorHAnsi" w:hAnsiTheme="minorHAnsi" w:cstheme="minorHAnsi"/>
+              </w:rPr>
+            </w:pPr>
+          </w:p>
+        </w:tc>
+        <w:tc>
+          <w:tcPr>
+            <w:tcW w:w="3243" w:type="dxa"/>
+          </w:tcPr>
+          <w:p>
+            <w:pPr>
+              <w:pStyle w:val="TableParagraph"/>
+              <w:rPr>
+                <w:rFonts w:asciiTheme="minorHAnsi" w:hAnsiTheme="minorHAnsi" w:cstheme="minorHAnsi"/>
+              </w:rPr>
+            </w:pPr>
+          </w:p>
+        </w:tc>
+        <w:tc>
+          <w:tcPr>
+            <w:tcW w:w="3402" w:type="dxa"/>
+          </w:tcPr>
+          <w:p>
+            <w:pPr>
+              <w:pStyle w:val="TableParagraph"/>
+              <w:rPr>
+                <w:rFonts w:asciiTheme="minorHAnsi" w:hAnsiTheme="minorHAnsi" w:cstheme="minorHAnsi"/>
+              </w:rPr>
+            </w:pPr>
+          </w:p>
+        </w:tc>
+        <w:tc>
+          <w:tcPr>
+            <w:tcW w:w="1545" w:type="dxa"/>
+          </w:tcPr>
+          <w:p>
+            <w:pPr>
+              <w:pStyle w:val="TableParagraph"/>
+              <w:rPr>
+                <w:rFonts w:asciiTheme="minorHAnsi" w:hAnsiTheme="minorHAnsi" w:cstheme="minorHAnsi"/>
+              </w:rPr>
+            </w:pPr>
+          </w:p>
+        </w:tc>
+      </w:tr>
+      <w:tr>
+        <w:trPr>
+          <w:trHeight w:val="364"/>
+        </w:trPr>
+        <w:tc>
+          <w:tcPr>
+            <w:tcW w:w="1142" w:type="dxa"/>
+          </w:tcPr>
+          <w:p>
+            <w:pPr>
+              <w:pStyle w:val="TableParagraph"/>
+              <w:spacing w:before="48" w:line="234" w:lineRule="exact"/>
+              <w:ind w:left="11"/>
+              <w:jc w:val="center"/>
+              <w:rPr>
+                <w:rFonts w:asciiTheme="minorHAnsi" w:hAnsiTheme="minorHAnsi" w:cstheme="minorHAnsi"/>
+              </w:rPr>
+            </w:pPr>
+          </w:p>
+        </w:tc>
+        <w:tc>
+          <w:tcPr>
+            <w:tcW w:w="3243" w:type="dxa"/>
+          </w:tcPr>
+          <w:p>
+            <w:pPr>
+              <w:pStyle w:val="TableParagraph"/>
+              <w:rPr>
+                <w:rFonts w:asciiTheme="minorHAnsi" w:hAnsiTheme="minorHAnsi" w:cstheme="minorHAnsi"/>
+              </w:rPr>
+            </w:pPr>
+          </w:p>
+        </w:tc>
+        <w:tc>
+          <w:tcPr>
+            <w:tcW w:w="3402" w:type="dxa"/>
+          </w:tcPr>
+          <w:p>
+            <w:pPr>
+              <w:pStyle w:val="TableParagraph"/>
+              <w:rPr>
+                <w:rFonts w:asciiTheme="minorHAnsi" w:hAnsiTheme="minorHAnsi" w:cstheme="minorHAnsi"/>
+              </w:rPr>
+            </w:pPr>
+          </w:p>
+        </w:tc>
+        <w:tc>
+          <w:tcPr>
+            <w:tcW w:w="1545" w:type="dxa"/>
+          </w:tcPr>
+          <w:p>
+            <w:pPr>
+              <w:pStyle w:val="TableParagraph"/>
+              <w:rPr>
+                <w:rFonts w:asciiTheme="minorHAnsi" w:hAnsiTheme="minorHAnsi" w:cstheme="minorHAnsi"/>
+              </w:rPr>
+            </w:pPr>
+          </w:p>
+        </w:tc>
+      </w:tr>
+      <w:tr>
+        <w:trPr>
+          <w:trHeight w:val="364"/>
+        </w:trPr>
+        <w:tc>
+          <w:tcPr>
+            <w:tcW w:w="1142" w:type="dxa"/>
+          </w:tcPr>
+          <w:p>
+            <w:pPr>
+              <w:pStyle w:val="TableParagraph"/>
+              <w:spacing w:before="48" w:line="234" w:lineRule="exact"/>
+              <w:ind w:left="11"/>
+              <w:jc w:val="center"/>
+              <w:rPr>
+                <w:rFonts w:asciiTheme="minorHAnsi" w:hAnsiTheme="minorHAnsi" w:cstheme="minorHAnsi"/>
+              </w:rPr>
+            </w:pPr>
+          </w:p>
+        </w:tc>
+        <w:tc>
+          <w:tcPr>
+            <w:tcW w:w="3243" w:type="dxa"/>
+          </w:tcPr>
+          <w:p>
+            <w:pPr>
+              <w:pStyle w:val="TableParagraph"/>
+              <w:rPr>
+                <w:rFonts w:asciiTheme="minorHAnsi" w:hAnsiTheme="minorHAnsi" w:cstheme="minorHAnsi"/>
+              </w:rPr>
+            </w:pPr>
+          </w:p>
+        </w:tc>
+        <w:tc>
+          <w:tcPr>
+            <w:tcW w:w="3402" w:type="dxa"/>
+          </w:tcPr>
+          <w:p>
+            <w:pPr>
+              <w:pStyle w:val="TableParagraph"/>
+              <w:rPr>
+                <w:rFonts w:asciiTheme="minorHAnsi" w:hAnsiTheme="minorHAnsi" w:cstheme="minorHAnsi"/>
+              </w:rPr>
+            </w:pPr>
+          </w:p>
+        </w:tc>
+        <w:tc>
+          <w:tcPr>
+            <w:tcW w:w="1545" w:type="dxa"/>
+          </w:tcPr>
+          <w:p>
+            <w:pPr>
+              <w:pStyle w:val="TableParagraph"/>
+              <w:rPr>
+                <w:rFonts w:asciiTheme="minorHAnsi" w:hAnsiTheme="minorHAnsi" w:cstheme="minorHAnsi"/>
+              </w:rPr>
+            </w:pPr>
+          </w:p>
+        </w:tc>
+      </w:tr>
+      <w:tr>
+        <w:trPr>
+          <w:trHeight w:val="364"/>
+        </w:trPr>
+        <w:tc>
+          <w:tcPr>
+            <w:tcW w:w="1142" w:type="dxa"/>
+          </w:tcPr>
+          <w:p>
+            <w:pPr>
+              <w:pStyle w:val="TableParagraph"/>
+              <w:spacing w:before="48" w:line="234" w:lineRule="exact"/>
+              <w:ind w:left="11"/>
+              <w:jc w:val="center"/>
+              <w:rPr>
+                <w:rFonts w:asciiTheme="minorHAnsi" w:hAnsiTheme="minorHAnsi" w:cstheme="minorHAnsi"/>
+              </w:rPr>
+            </w:pPr>
           </w:p>
         </w:tc>
         <w:tc>
@@ -1775,13 +2104,6 @@
                 <w:rFonts w:asciiTheme="minorHAnsi" w:hAnsiTheme="minorHAnsi" w:cstheme="minorHAnsi"/>
               </w:rPr>
             </w:pPr>
-            <w:r>
-              <w:rPr>
-                <w:rFonts w:asciiTheme="minorHAnsi" w:hAnsiTheme="minorHAnsi" w:cstheme="minorHAnsi"/>
-                <w:spacing w:val="-10"/>
-              </w:rPr>
-              <w:t>2</w:t>
-            </w:r>
           </w:p>
         </w:tc>
         <w:tc>
@@ -1842,13 +2164,6 @@
                 <w:rFonts w:asciiTheme="minorHAnsi" w:hAnsiTheme="minorHAnsi" w:cstheme="minorHAnsi"/>
               </w:rPr>
             </w:pPr>
-            <w:r>
-              <w:rPr>
-                <w:rFonts w:asciiTheme="minorHAnsi" w:hAnsiTheme="minorHAnsi" w:cstheme="minorHAnsi"/>
-                <w:spacing w:val="-10"/>
-              </w:rPr>
-              <w:t>3</w:t>
-            </w:r>
           </w:p>
         </w:tc>
         <w:tc>
@@ -1891,341 +2206,6 @@
           </w:p>
         </w:tc>
       </w:tr>
-      <w:tr>
-        <w:trPr>
-          <w:trHeight w:val="364"/>
-        </w:trPr>
-        <w:tc>
-          <w:tcPr>
-            <w:tcW w:w="1142" w:type="dxa"/>
-          </w:tcPr>
-          <w:p>
-            <w:pPr>
-              <w:pStyle w:val="TableParagraph"/>
-              <w:spacing w:before="48" w:line="234" w:lineRule="exact"/>
-              <w:ind w:left="11"/>
-              <w:jc w:val="center"/>
-              <w:rPr>
-                <w:rFonts w:asciiTheme="minorHAnsi" w:hAnsiTheme="minorHAnsi" w:cstheme="minorHAnsi"/>
-              </w:rPr>
-            </w:pPr>
-            <w:r>
-              <w:rPr>
-                <w:rFonts w:asciiTheme="minorHAnsi" w:hAnsiTheme="minorHAnsi" w:cstheme="minorHAnsi"/>
-                <w:spacing w:val="-10"/>
-              </w:rPr>
-              <w:t>4</w:t>
-            </w:r>
-          </w:p>
-        </w:tc>
-        <w:tc>
-          <w:tcPr>
-            <w:tcW w:w="3243" w:type="dxa"/>
-          </w:tcPr>
-          <w:p>
-            <w:pPr>
-              <w:pStyle w:val="TableParagraph"/>
-              <w:rPr>
-                <w:rFonts w:asciiTheme="minorHAnsi" w:hAnsiTheme="minorHAnsi" w:cstheme="minorHAnsi"/>
-              </w:rPr>
-            </w:pPr>
-          </w:p>
-        </w:tc>
-        <w:tc>
-          <w:tcPr>
-            <w:tcW w:w="3402" w:type="dxa"/>
-          </w:tcPr>
-          <w:p>
-            <w:pPr>
-              <w:pStyle w:val="TableParagraph"/>
-              <w:rPr>
-                <w:rFonts w:asciiTheme="minorHAnsi" w:hAnsiTheme="minorHAnsi" w:cstheme="minorHAnsi"/>
-              </w:rPr>
-            </w:pPr>
-          </w:p>
-        </w:tc>
-        <w:tc>
-          <w:tcPr>
-            <w:tcW w:w="1545" w:type="dxa"/>
-          </w:tcPr>
-          <w:p>
-            <w:pPr>
-              <w:pStyle w:val="TableParagraph"/>
-              <w:rPr>
-                <w:rFonts w:asciiTheme="minorHAnsi" w:hAnsiTheme="minorHAnsi" w:cstheme="minorHAnsi"/>
-              </w:rPr>
-            </w:pPr>
-          </w:p>
-        </w:tc>
-      </w:tr>
-      <w:tr>
-        <w:trPr>
-          <w:trHeight w:val="364"/>
-        </w:trPr>
-        <w:tc>
-          <w:tcPr>
-            <w:tcW w:w="1142" w:type="dxa"/>
-          </w:tcPr>
-          <w:p>
-            <w:pPr>
-              <w:pStyle w:val="TableParagraph"/>
-              <w:spacing w:before="48" w:line="234" w:lineRule="exact"/>
-              <w:ind w:left="11"/>
-              <w:jc w:val="center"/>
-              <w:rPr>
-                <w:rFonts w:asciiTheme="minorHAnsi" w:hAnsiTheme="minorHAnsi" w:cstheme="minorHAnsi"/>
-              </w:rPr>
-            </w:pPr>
-            <w:r>
-              <w:rPr>
-                <w:rFonts w:asciiTheme="minorHAnsi" w:hAnsiTheme="minorHAnsi" w:cstheme="minorHAnsi"/>
-                <w:spacing w:val="-10"/>
-              </w:rPr>
-              <w:t>5</w:t>
-            </w:r>
-          </w:p>
-        </w:tc>
-        <w:tc>
-          <w:tcPr>
-            <w:tcW w:w="3243" w:type="dxa"/>
-          </w:tcPr>
-          <w:p>
-            <w:pPr>
-              <w:pStyle w:val="TableParagraph"/>
-              <w:rPr>
-                <w:rFonts w:asciiTheme="minorHAnsi" w:hAnsiTheme="minorHAnsi" w:cstheme="minorHAnsi"/>
-              </w:rPr>
-            </w:pPr>
-          </w:p>
-        </w:tc>
-        <w:tc>
-          <w:tcPr>
-            <w:tcW w:w="3402" w:type="dxa"/>
-          </w:tcPr>
-          <w:p>
-            <w:pPr>
-              <w:pStyle w:val="TableParagraph"/>
-              <w:rPr>
-                <w:rFonts w:asciiTheme="minorHAnsi" w:hAnsiTheme="minorHAnsi" w:cstheme="minorHAnsi"/>
-              </w:rPr>
-            </w:pPr>
-          </w:p>
-        </w:tc>
-        <w:tc>
-          <w:tcPr>
-            <w:tcW w:w="1545" w:type="dxa"/>
-          </w:tcPr>
-          <w:p>
-            <w:pPr>
-              <w:pStyle w:val="TableParagraph"/>
-              <w:rPr>
-                <w:rFonts w:asciiTheme="minorHAnsi" w:hAnsiTheme="minorHAnsi" w:cstheme="minorHAnsi"/>
-              </w:rPr>
-            </w:pPr>
-          </w:p>
-        </w:tc>
-      </w:tr>
-      <w:tr>
-        <w:trPr>
-          <w:trHeight w:val="364"/>
-        </w:trPr>
-        <w:tc>
-          <w:tcPr>
-            <w:tcW w:w="1142" w:type="dxa"/>
-          </w:tcPr>
-          <w:p>
-            <w:pPr>
-              <w:pStyle w:val="TableParagraph"/>
-              <w:spacing w:before="48" w:line="234" w:lineRule="exact"/>
-              <w:ind w:left="11"/>
-              <w:jc w:val="center"/>
-              <w:rPr>
-                <w:rFonts w:asciiTheme="minorHAnsi" w:hAnsiTheme="minorHAnsi" w:cstheme="minorHAnsi"/>
-              </w:rPr>
-            </w:pPr>
-            <w:r>
-              <w:rPr>
-                <w:rFonts w:asciiTheme="minorHAnsi" w:hAnsiTheme="minorHAnsi" w:cstheme="minorHAnsi"/>
-                <w:spacing w:val="-10"/>
-              </w:rPr>
-              <w:t>6</w:t>
-            </w:r>
-          </w:p>
-        </w:tc>
-        <w:tc>
-          <w:tcPr>
-            <w:tcW w:w="3243" w:type="dxa"/>
-          </w:tcPr>
-          <w:p>
-            <w:pPr>
-              <w:pStyle w:val="TableParagraph"/>
-              <w:rPr>
-                <w:rFonts w:asciiTheme="minorHAnsi" w:hAnsiTheme="minorHAnsi" w:cstheme="minorHAnsi"/>
-              </w:rPr>
-            </w:pPr>
-          </w:p>
-        </w:tc>
-        <w:tc>
-          <w:tcPr>
-            <w:tcW w:w="3402" w:type="dxa"/>
-          </w:tcPr>
-          <w:p>
-            <w:pPr>
-              <w:pStyle w:val="TableParagraph"/>
-              <w:rPr>
-                <w:rFonts w:asciiTheme="minorHAnsi" w:hAnsiTheme="minorHAnsi" w:cstheme="minorHAnsi"/>
-              </w:rPr>
-            </w:pPr>
-          </w:p>
-        </w:tc>
-        <w:tc>
-          <w:tcPr>
-            <w:tcW w:w="1545" w:type="dxa"/>
-          </w:tcPr>
-          <w:p>
-            <w:pPr>
-              <w:pStyle w:val="TableParagraph"/>
-              <w:rPr>
-                <w:rFonts w:asciiTheme="minorHAnsi" w:hAnsiTheme="minorHAnsi" w:cstheme="minorHAnsi"/>
-              </w:rPr>
-            </w:pPr>
-          </w:p>
-        </w:tc>
-      </w:tr>
-      <w:tr>
-        <w:trPr>
-          <w:trHeight w:val="363"/>
-        </w:trPr>
-        <w:tc>
-          <w:tcPr>
-            <w:tcW w:w="1142" w:type="dxa"/>
-          </w:tcPr>
-          <w:p>
-            <w:pPr>
-              <w:pStyle w:val="TableParagraph"/>
-              <w:spacing w:before="48" w:line="234" w:lineRule="exact"/>
-              <w:ind w:left="11"/>
-              <w:jc w:val="center"/>
-              <w:rPr>
-                <w:rFonts w:asciiTheme="minorHAnsi" w:hAnsiTheme="minorHAnsi" w:cstheme="minorHAnsi"/>
-              </w:rPr>
-            </w:pPr>
-            <w:r>
-              <w:rPr>
-                <w:rFonts w:asciiTheme="minorHAnsi" w:hAnsiTheme="minorHAnsi" w:cstheme="minorHAnsi"/>
-                <w:spacing w:val="-10"/>
-              </w:rPr>
-              <w:t>7</w:t>
-            </w:r>
-          </w:p>
-        </w:tc>
-        <w:tc>
-          <w:tcPr>
-            <w:tcW w:w="3243" w:type="dxa"/>
-          </w:tcPr>
-          <w:p>
-            <w:pPr>
-              <w:pStyle w:val="TableParagraph"/>
-              <w:rPr>
-                <w:rFonts w:asciiTheme="minorHAnsi" w:hAnsiTheme="minorHAnsi" w:cstheme="minorHAnsi"/>
-              </w:rPr>
-            </w:pPr>
-          </w:p>
-        </w:tc>
-        <w:tc>
-          <w:tcPr>
-            <w:tcW w:w="3402" w:type="dxa"/>
-          </w:tcPr>
-          <w:p>
-            <w:pPr>
-              <w:pStyle w:val="TableParagraph"/>
-              <w:rPr>
-                <w:rFonts w:asciiTheme="minorHAnsi" w:hAnsiTheme="minorHAnsi" w:cstheme="minorHAnsi"/>
-              </w:rPr>
-            </w:pPr>
-          </w:p>
-        </w:tc>
-        <w:tc>
-          <w:tcPr>
-            <w:tcW w:w="1545" w:type="dxa"/>
-          </w:tcPr>
-          <w:p>
-            <w:pPr>
-              <w:pStyle w:val="TableParagraph"/>
-              <w:rPr>
-                <w:rFonts w:asciiTheme="minorHAnsi" w:hAnsiTheme="minorHAnsi" w:cstheme="minorHAnsi"/>
-              </w:rPr>
-            </w:pPr>
-          </w:p>
-        </w:tc>
-      </w:tr>
-      <w:tr>
-        <w:trPr>
-          <w:trHeight w:val="364"/>
-        </w:trPr>
-        <w:tc>
-          <w:tcPr>
-            <w:tcW w:w="1142" w:type="dxa"/>
-          </w:tcPr>
-          <w:p>
-            <w:pPr>
-              <w:pStyle w:val="TableParagraph"/>
-              <w:spacing w:before="48" w:line="234" w:lineRule="exact"/>
-              <w:ind w:left="11"/>
-              <w:jc w:val="center"/>
-              <w:rPr>
-                <w:rFonts w:asciiTheme="minorHAnsi" w:hAnsiTheme="minorHAnsi" w:cstheme="minorHAnsi"/>
-              </w:rPr>
-            </w:pPr>
-            <w:r>
-              <w:rPr>
-                <w:rFonts w:asciiTheme="minorHAnsi" w:hAnsiTheme="minorHAnsi" w:cstheme="minorHAnsi"/>
-                <w:spacing w:val="-10"/>
-              </w:rPr>
-              <w:t>8</w:t>
-            </w:r>
-          </w:p>
-        </w:tc>
-        <w:tc>
-          <w:tcPr>
-            <w:tcW w:w="3243" w:type="dxa"/>
-          </w:tcPr>
-          <w:p>
-            <w:pPr>
-              <w:pStyle w:val="TableParagraph"/>
-              <w:rPr>
-                <w:rFonts w:asciiTheme="minorHAnsi" w:hAnsiTheme="minorHAnsi" w:cstheme="minorHAnsi"/>
-              </w:rPr>
-            </w:pPr>
-          </w:p>
-        </w:tc>
-        <w:tc>
-          <w:tcPr>
-            <w:tcW w:w="3402" w:type="dxa"/>
-          </w:tcPr>
-          <w:p>
-            <w:pPr>
-              <w:pStyle w:val="TableParagraph"/>
-              <w:rPr>
-                <w:rFonts w:asciiTheme="minorHAnsi" w:hAnsiTheme="minorHAnsi" w:cstheme="minorHAnsi"/>
-              </w:rPr>
-            </w:pPr>
-          </w:p>
-        </w:tc>
-        <w:tc>
-          <w:tcPr>
-            <w:tcW w:w="1545" w:type="dxa"/>
-          </w:tcPr>
-          <w:p>
-            <w:pPr>
-              <w:pStyle w:val="TableParagraph"/>
-              <w:rPr>
-                <w:rFonts w:asciiTheme="minorHAnsi" w:hAnsiTheme="minorHAnsi" w:cstheme="minorHAnsi"/>
-              </w:rPr>
-            </w:pPr>
-          </w:p>
-        </w:tc>
-      </w:tr>
     </w:tbl>
     <w:p>
       <w:pPr>
@@ -2233,9 +2213,17 @@
         <w:rPr>
           <w:rFonts w:asciiTheme="minorHAnsi" w:hAnsiTheme="minorHAnsi" w:cstheme="minorHAnsi"/>
         </w:rPr>
+      </w:pPr>
+    </w:p>
+    <w:p>
+      <w:pPr>
         <w:sectPr>
-          <w:headerReference w:type="default" r:id="rId7"/>
-          <w:footerReference w:type="default" r:id="rId8"/>
+          <w:headerReference w:type="even" r:id="rId7"/>
+          <w:headerReference w:type="default" r:id="rId8"/>
+          <w:footerReference w:type="even" r:id="rId9"/>
+          <w:footerReference w:type="default" r:id="rId10"/>
+          <w:headerReference w:type="first" r:id="rId11"/>
+          <w:footerReference w:type="first" r:id="rId12"/>
           <w:type w:val="continuous"/>
           <w:pgSz w:w="12240" w:h="15840"/>
           <w:pgMar w:top="980" w:right="1080" w:bottom="0" w:left="1080" w:header="719" w:footer="794" w:gutter="0"/>
@@ -2627,6 +2615,25 @@
           <w:spacing w:val="-2"/>
           <w:sz w:val="24"/>
         </w:rPr>
+        <w:t>{#districtPresidents}</w:t>
+      </w:r>
+    </w:p>
+    <w:p>
+      <w:pPr>
+        <w:spacing w:line="242" w:lineRule="auto"/>
+        <w:ind w:left="422" w:right="4591"/>
+        <w:rPr>
+          <w:rFonts w:asciiTheme="minorHAnsi" w:hAnsiTheme="minorHAnsi" w:cstheme="minorHAnsi"/>
+          <w:spacing w:val="-2"/>
+          <w:sz w:val="24"/>
+        </w:rPr>
+      </w:pPr>
+      <w:r>
+        <w:rPr>
+          <w:rFonts w:asciiTheme="minorHAnsi" w:hAnsiTheme="minorHAnsi" w:cstheme="minorHAnsi"/>
+          <w:spacing w:val="-2"/>
+          <w:sz w:val="24"/>
+        </w:rPr>
         <w:t xml:space="preserve">……………………………………………. </w:t>
       </w:r>
     </w:p>
@@ -2757,7 +2764,7 @@
         <w:rPr>
           <w:rFonts w:asciiTheme="minorHAnsi" w:hAnsiTheme="minorHAnsi" w:cstheme="minorHAnsi"/>
         </w:rPr>
-        <w:t>…………………………………</w:t>
+        <w:t>{name}</w:t>
       </w:r>
     </w:p>
     <w:p>
@@ -2779,71 +2786,14 @@
         <w:rPr>
           <w:rFonts w:asciiTheme="minorHAnsi" w:hAnsiTheme="minorHAnsi" w:cstheme="minorHAnsi"/>
         </w:rPr>
-        <w:t>Leo District: ….……</w:t>
-      </w:r>
-    </w:p>
-    <w:p>
-      <w:pPr>
-        <w:pStyle w:val="BodyText"/>
-        <w:rPr>
-          <w:rFonts w:asciiTheme="minorHAnsi" w:hAnsiTheme="minorHAnsi" w:cstheme="minorHAnsi"/>
-        </w:rPr>
-      </w:pPr>
-    </w:p>
-    <w:p>
-      <w:pPr>
-        <w:pStyle w:val="BodyText"/>
-        <w:rPr>
-          <w:rFonts w:asciiTheme="minorHAnsi" w:hAnsiTheme="minorHAnsi" w:cstheme="minorHAnsi"/>
-        </w:rPr>
-      </w:pPr>
-    </w:p>
-    <w:p>
-      <w:pPr>
-        <w:spacing w:line="242" w:lineRule="auto"/>
-        <w:ind w:left="422" w:right="4591"/>
-        <w:rPr>
-          <w:rFonts w:asciiTheme="minorHAnsi" w:hAnsiTheme="minorHAnsi" w:cstheme="minorHAnsi"/>
-          <w:spacing w:val="-2"/>
-          <w:sz w:val="24"/>
-        </w:rPr>
-      </w:pPr>
-      <w:r>
-        <w:rPr>
-          <w:rFonts w:asciiTheme="minorHAnsi" w:hAnsiTheme="minorHAnsi" w:cstheme="minorHAnsi"/>
-          <w:spacing w:val="-2"/>
-          <w:sz w:val="24"/>
-        </w:rPr>
-        <w:t xml:space="preserve">……………………………………………. </w:t>
-      </w:r>
-    </w:p>
-    <w:p>
-      <w:pPr>
-        <w:spacing w:line="242" w:lineRule="auto"/>
-        <w:ind w:left="422" w:right="4591"/>
-        <w:rPr>
-          <w:rFonts w:asciiTheme="minorHAnsi" w:hAnsiTheme="minorHAnsi" w:cstheme="minorHAnsi"/>
-          <w:sz w:val="24"/>
-        </w:rPr>
-      </w:pPr>
-      <w:r>
-        <w:rPr>
-          <w:rFonts w:asciiTheme="minorHAnsi" w:hAnsiTheme="minorHAnsi" w:cstheme="minorHAnsi"/>
-          <w:spacing w:val="-2"/>
-          <w:sz w:val="24"/>
-        </w:rPr>
-        <w:t xml:space="preserve">                 Signature</w:t>
-      </w:r>
-    </w:p>
-    <w:p>
-      <w:pPr>
-        <w:pStyle w:val="BodyText"/>
-        <w:spacing w:before="7"/>
-        <w:rPr>
-          <w:rFonts w:asciiTheme="minorHAnsi" w:hAnsiTheme="minorHAnsi" w:cstheme="minorHAnsi"/>
-          <w:b/>
-        </w:rPr>
-      </w:pPr>
+        <w:t>Leo District:</w:t>
+      </w:r>
+      <w:r>
+        <w:rPr>
+          <w:rFonts w:asciiTheme="minorHAnsi" w:hAnsiTheme="minorHAnsi" w:cstheme="minorHAnsi"/>
+        </w:rPr>
+        <w:t xml:space="preserve"> {district}</w:t>
+      </w:r>
     </w:p>
     <w:p>
       <w:pPr>
@@ -2858,85 +2808,21 @@
         <w:rPr>
           <w:rFonts w:asciiTheme="minorHAnsi" w:hAnsiTheme="minorHAnsi" w:cstheme="minorHAnsi"/>
         </w:rPr>
-        <w:t>Name</w:t>
-      </w:r>
-      <w:r>
-        <w:rPr>
-          <w:rFonts w:asciiTheme="minorHAnsi" w:hAnsiTheme="minorHAnsi" w:cstheme="minorHAnsi"/>
-          <w:spacing w:val="-6"/>
-        </w:rPr>
-        <w:t xml:space="preserve"> </w:t>
-      </w:r>
-      <w:r>
-        <w:rPr>
-          <w:rFonts w:asciiTheme="minorHAnsi" w:hAnsiTheme="minorHAnsi" w:cstheme="minorHAnsi"/>
-        </w:rPr>
-        <w:t>of</w:t>
-      </w:r>
-      <w:r>
-        <w:rPr>
-          <w:rFonts w:asciiTheme="minorHAnsi" w:hAnsiTheme="minorHAnsi" w:cstheme="minorHAnsi"/>
-          <w:spacing w:val="-10"/>
-        </w:rPr>
-        <w:t xml:space="preserve"> </w:t>
-      </w:r>
-      <w:r>
-        <w:rPr>
-          <w:rFonts w:asciiTheme="minorHAnsi" w:hAnsiTheme="minorHAnsi" w:cstheme="minorHAnsi"/>
-        </w:rPr>
-        <w:t>the</w:t>
-      </w:r>
-      <w:r>
-        <w:rPr>
-          <w:rFonts w:asciiTheme="minorHAnsi" w:hAnsiTheme="minorHAnsi" w:cstheme="minorHAnsi"/>
-          <w:spacing w:val="-6"/>
-        </w:rPr>
-        <w:t xml:space="preserve"> </w:t>
-      </w:r>
-      <w:r>
-        <w:rPr>
-          <w:rFonts w:asciiTheme="minorHAnsi" w:hAnsiTheme="minorHAnsi" w:cstheme="minorHAnsi"/>
-        </w:rPr>
-        <w:t>Leo</w:t>
-      </w:r>
-      <w:r>
-        <w:rPr>
-          <w:rFonts w:asciiTheme="minorHAnsi" w:hAnsiTheme="minorHAnsi" w:cstheme="minorHAnsi"/>
-          <w:spacing w:val="-7"/>
-        </w:rPr>
-        <w:t xml:space="preserve"> </w:t>
-      </w:r>
-      <w:r>
-        <w:rPr>
-          <w:rFonts w:asciiTheme="minorHAnsi" w:hAnsiTheme="minorHAnsi" w:cstheme="minorHAnsi"/>
-        </w:rPr>
-        <w:t>District</w:t>
-      </w:r>
-      <w:r>
-        <w:rPr>
-          <w:rFonts w:asciiTheme="minorHAnsi" w:hAnsiTheme="minorHAnsi" w:cstheme="minorHAnsi"/>
-          <w:spacing w:val="-7"/>
-        </w:rPr>
-        <w:t xml:space="preserve"> </w:t>
-      </w:r>
-      <w:r>
-        <w:rPr>
-          <w:rFonts w:asciiTheme="minorHAnsi" w:hAnsiTheme="minorHAnsi" w:cstheme="minorHAnsi"/>
-        </w:rPr>
-        <w:t>President:</w:t>
-      </w:r>
-      <w:r>
-        <w:rPr>
-          <w:rFonts w:asciiTheme="minorHAnsi" w:hAnsiTheme="minorHAnsi" w:cstheme="minorHAnsi"/>
-          <w:spacing w:val="-7"/>
-        </w:rPr>
-        <w:t xml:space="preserve"> </w:t>
-      </w:r>
-      <w:r>
-        <w:rPr>
-          <w:rFonts w:asciiTheme="minorHAnsi" w:hAnsiTheme="minorHAnsi" w:cstheme="minorHAnsi"/>
-        </w:rPr>
-        <w:t>…………………………………</w:t>
+        <w:t>{/</w:t>
+      </w:r>
+      <w:proofErr w:type="spellStart"/>
+      <w:r>
+        <w:rPr>
+          <w:rFonts w:asciiTheme="minorHAnsi" w:hAnsiTheme="minorHAnsi" w:cstheme="minorHAnsi"/>
+        </w:rPr>
+        <w:t>districtPresidents</w:t>
+      </w:r>
+      <w:proofErr w:type="spellEnd"/>
+      <w:r>
+        <w:rPr>
+          <w:rFonts w:asciiTheme="minorHAnsi" w:hAnsiTheme="minorHAnsi" w:cstheme="minorHAnsi"/>
+        </w:rPr>
+        <w:t>}</w:t>
       </w:r>
     </w:p>
     <w:p>
@@ -2946,24 +2832,6 @@
           <w:rFonts w:asciiTheme="minorHAnsi" w:hAnsiTheme="minorHAnsi" w:cstheme="minorHAnsi"/>
         </w:rPr>
       </w:pPr>
-      <w:r>
-        <w:rPr>
-          <w:rFonts w:asciiTheme="minorHAnsi" w:hAnsiTheme="minorHAnsi" w:cstheme="minorHAnsi"/>
-        </w:rPr>
-        <w:t xml:space="preserve"> </w:t>
-      </w:r>
-      <w:r>
-        <w:rPr>
-          <w:rFonts w:asciiTheme="minorHAnsi" w:hAnsiTheme="minorHAnsi" w:cstheme="minorHAnsi"/>
-        </w:rPr>
-        <w:t xml:space="preserve">       </w:t>
-      </w:r>
-      <w:r>
-        <w:rPr>
-          <w:rFonts w:asciiTheme="minorHAnsi" w:hAnsiTheme="minorHAnsi" w:cstheme="minorHAnsi"/>
-        </w:rPr>
-        <w:t>Leo District: ….……</w:t>
-      </w:r>
     </w:p>
     <w:p>
       <w:pPr>
@@ -2980,368 +2848,6 @@
           <w:rFonts w:asciiTheme="minorHAnsi" w:hAnsiTheme="minorHAnsi" w:cstheme="minorHAnsi"/>
         </w:rPr>
       </w:pPr>
-    </w:p>
-    <w:p>
-      <w:pPr>
-        <w:pStyle w:val="BodyText"/>
-        <w:rPr>
-          <w:rFonts w:asciiTheme="minorHAnsi" w:hAnsiTheme="minorHAnsi" w:cstheme="minorHAnsi"/>
-        </w:rPr>
-      </w:pPr>
-    </w:p>
-    <w:p>
-      <w:pPr>
-        <w:pStyle w:val="BodyText"/>
-        <w:rPr>
-          <w:rFonts w:asciiTheme="minorHAnsi" w:hAnsiTheme="minorHAnsi" w:cstheme="minorHAnsi"/>
-        </w:rPr>
-      </w:pPr>
-    </w:p>
-    <w:p>
-      <w:pPr>
-        <w:spacing w:line="242" w:lineRule="auto"/>
-        <w:ind w:left="422" w:right="4591"/>
-        <w:rPr>
-          <w:rFonts w:asciiTheme="minorHAnsi" w:hAnsiTheme="minorHAnsi" w:cstheme="minorHAnsi"/>
-          <w:spacing w:val="-2"/>
-          <w:sz w:val="24"/>
-        </w:rPr>
-      </w:pPr>
-      <w:r>
-        <w:rPr>
-          <w:rFonts w:asciiTheme="minorHAnsi" w:hAnsiTheme="minorHAnsi" w:cstheme="minorHAnsi"/>
-          <w:spacing w:val="-2"/>
-          <w:sz w:val="24"/>
-        </w:rPr>
-        <w:t xml:space="preserve">……………………………………………. </w:t>
-      </w:r>
-    </w:p>
-    <w:p>
-      <w:pPr>
-        <w:spacing w:line="242" w:lineRule="auto"/>
-        <w:ind w:left="422" w:right="4591"/>
-        <w:rPr>
-          <w:rFonts w:asciiTheme="minorHAnsi" w:hAnsiTheme="minorHAnsi" w:cstheme="minorHAnsi"/>
-          <w:sz w:val="24"/>
-        </w:rPr>
-      </w:pPr>
-      <w:r>
-        <w:rPr>
-          <w:rFonts w:asciiTheme="minorHAnsi" w:hAnsiTheme="minorHAnsi" w:cstheme="minorHAnsi"/>
-          <w:spacing w:val="-2"/>
-          <w:sz w:val="24"/>
-        </w:rPr>
-        <w:t xml:space="preserve">                 Signature</w:t>
-      </w:r>
-    </w:p>
-    <w:p>
-      <w:pPr>
-        <w:pStyle w:val="BodyText"/>
-        <w:spacing w:before="7"/>
-        <w:rPr>
-          <w:rFonts w:asciiTheme="minorHAnsi" w:hAnsiTheme="minorHAnsi" w:cstheme="minorHAnsi"/>
-          <w:b/>
-        </w:rPr>
-      </w:pPr>
-    </w:p>
-    <w:p>
-      <w:pPr>
-        <w:pStyle w:val="BodyText"/>
-        <w:spacing w:line="482" w:lineRule="auto"/>
-        <w:ind w:left="422" w:right="2268"/>
-        <w:rPr>
-          <w:rFonts w:asciiTheme="minorHAnsi" w:hAnsiTheme="minorHAnsi" w:cstheme="minorHAnsi"/>
-        </w:rPr>
-      </w:pPr>
-      <w:r>
-        <w:rPr>
-          <w:rFonts w:asciiTheme="minorHAnsi" w:hAnsiTheme="minorHAnsi" w:cstheme="minorHAnsi"/>
-        </w:rPr>
-        <w:t>Name</w:t>
-      </w:r>
-      <w:r>
-        <w:rPr>
-          <w:rFonts w:asciiTheme="minorHAnsi" w:hAnsiTheme="minorHAnsi" w:cstheme="minorHAnsi"/>
-          <w:spacing w:val="-6"/>
-        </w:rPr>
-        <w:t xml:space="preserve"> </w:t>
-      </w:r>
-      <w:r>
-        <w:rPr>
-          <w:rFonts w:asciiTheme="minorHAnsi" w:hAnsiTheme="minorHAnsi" w:cstheme="minorHAnsi"/>
-        </w:rPr>
-        <w:t>of</w:t>
-      </w:r>
-      <w:r>
-        <w:rPr>
-          <w:rFonts w:asciiTheme="minorHAnsi" w:hAnsiTheme="minorHAnsi" w:cstheme="minorHAnsi"/>
-          <w:spacing w:val="-10"/>
-        </w:rPr>
-        <w:t xml:space="preserve"> </w:t>
-      </w:r>
-      <w:r>
-        <w:rPr>
-          <w:rFonts w:asciiTheme="minorHAnsi" w:hAnsiTheme="minorHAnsi" w:cstheme="minorHAnsi"/>
-        </w:rPr>
-        <w:t>the</w:t>
-      </w:r>
-      <w:r>
-        <w:rPr>
-          <w:rFonts w:asciiTheme="minorHAnsi" w:hAnsiTheme="minorHAnsi" w:cstheme="minorHAnsi"/>
-          <w:spacing w:val="-6"/>
-        </w:rPr>
-        <w:t xml:space="preserve"> </w:t>
-      </w:r>
-      <w:r>
-        <w:rPr>
-          <w:rFonts w:asciiTheme="minorHAnsi" w:hAnsiTheme="minorHAnsi" w:cstheme="minorHAnsi"/>
-        </w:rPr>
-        <w:t>Leo</w:t>
-      </w:r>
-      <w:r>
-        <w:rPr>
-          <w:rFonts w:asciiTheme="minorHAnsi" w:hAnsiTheme="minorHAnsi" w:cstheme="minorHAnsi"/>
-          <w:spacing w:val="-7"/>
-        </w:rPr>
-        <w:t xml:space="preserve"> </w:t>
-      </w:r>
-      <w:r>
-        <w:rPr>
-          <w:rFonts w:asciiTheme="minorHAnsi" w:hAnsiTheme="minorHAnsi" w:cstheme="minorHAnsi"/>
-        </w:rPr>
-        <w:t>District</w:t>
-      </w:r>
-      <w:r>
-        <w:rPr>
-          <w:rFonts w:asciiTheme="minorHAnsi" w:hAnsiTheme="minorHAnsi" w:cstheme="minorHAnsi"/>
-          <w:spacing w:val="-7"/>
-        </w:rPr>
-        <w:t xml:space="preserve"> </w:t>
-      </w:r>
-      <w:r>
-        <w:rPr>
-          <w:rFonts w:asciiTheme="minorHAnsi" w:hAnsiTheme="minorHAnsi" w:cstheme="minorHAnsi"/>
-        </w:rPr>
-        <w:t>President:</w:t>
-      </w:r>
-      <w:r>
-        <w:rPr>
-          <w:rFonts w:asciiTheme="minorHAnsi" w:hAnsiTheme="minorHAnsi" w:cstheme="minorHAnsi"/>
-          <w:spacing w:val="-7"/>
-        </w:rPr>
-        <w:t xml:space="preserve"> </w:t>
-      </w:r>
-      <w:r>
-        <w:rPr>
-          <w:rFonts w:asciiTheme="minorHAnsi" w:hAnsiTheme="minorHAnsi" w:cstheme="minorHAnsi"/>
-        </w:rPr>
-        <w:t>…………………………………</w:t>
-      </w:r>
-    </w:p>
-    <w:p>
-      <w:pPr>
-        <w:pStyle w:val="BodyText"/>
-        <w:rPr>
-          <w:rFonts w:asciiTheme="minorHAnsi" w:hAnsiTheme="minorHAnsi" w:cstheme="minorHAnsi"/>
-        </w:rPr>
-      </w:pPr>
-      <w:r>
-        <w:rPr>
-          <w:rFonts w:asciiTheme="minorHAnsi" w:hAnsiTheme="minorHAnsi" w:cstheme="minorHAnsi"/>
-        </w:rPr>
-        <w:t xml:space="preserve"> </w:t>
-      </w:r>
-      <w:r>
-        <w:rPr>
-          <w:rFonts w:asciiTheme="minorHAnsi" w:hAnsiTheme="minorHAnsi" w:cstheme="minorHAnsi"/>
-        </w:rPr>
-        <w:t xml:space="preserve">       Leo District: ….……</w:t>
-      </w:r>
-    </w:p>
-    <w:p>
-      <w:pPr>
-        <w:pStyle w:val="BodyText"/>
-        <w:rPr>
-          <w:rFonts w:asciiTheme="minorHAnsi" w:hAnsiTheme="minorHAnsi" w:cstheme="minorHAnsi"/>
-        </w:rPr>
-      </w:pPr>
-    </w:p>
-    <w:p>
-      <w:pPr>
-        <w:pStyle w:val="BodyText"/>
-        <w:rPr>
-          <w:rFonts w:asciiTheme="minorHAnsi" w:hAnsiTheme="minorHAnsi" w:cstheme="minorHAnsi"/>
-        </w:rPr>
-      </w:pPr>
-    </w:p>
-    <w:p>
-      <w:pPr>
-        <w:pStyle w:val="BodyText"/>
-        <w:rPr>
-          <w:rFonts w:asciiTheme="minorHAnsi" w:hAnsiTheme="minorHAnsi" w:cstheme="minorHAnsi"/>
-        </w:rPr>
-      </w:pPr>
-    </w:p>
-    <w:p>
-      <w:pPr>
-        <w:spacing w:line="242" w:lineRule="auto"/>
-        <w:ind w:left="422" w:right="4591"/>
-        <w:rPr>
-          <w:rFonts w:asciiTheme="minorHAnsi" w:hAnsiTheme="minorHAnsi" w:cstheme="minorHAnsi"/>
-          <w:spacing w:val="-2"/>
-          <w:sz w:val="24"/>
-        </w:rPr>
-      </w:pPr>
-      <w:r>
-        <w:rPr>
-          <w:rFonts w:asciiTheme="minorHAnsi" w:hAnsiTheme="minorHAnsi" w:cstheme="minorHAnsi"/>
-          <w:spacing w:val="-2"/>
-          <w:sz w:val="24"/>
-        </w:rPr>
-        <w:t xml:space="preserve">……………………………………………. </w:t>
-      </w:r>
-    </w:p>
-    <w:p>
-      <w:pPr>
-        <w:spacing w:line="242" w:lineRule="auto"/>
-        <w:ind w:left="422" w:right="4591"/>
-        <w:rPr>
-          <w:rFonts w:asciiTheme="minorHAnsi" w:hAnsiTheme="minorHAnsi" w:cstheme="minorHAnsi"/>
-          <w:sz w:val="24"/>
-        </w:rPr>
-      </w:pPr>
-      <w:r>
-        <w:rPr>
-          <w:rFonts w:asciiTheme="minorHAnsi" w:hAnsiTheme="minorHAnsi" w:cstheme="minorHAnsi"/>
-          <w:spacing w:val="-2"/>
-          <w:sz w:val="24"/>
-        </w:rPr>
-        <w:t xml:space="preserve">                 Signature</w:t>
-      </w:r>
-    </w:p>
-    <w:p>
-      <w:pPr>
-        <w:pStyle w:val="BodyText"/>
-        <w:spacing w:before="7"/>
-        <w:rPr>
-          <w:rFonts w:asciiTheme="minorHAnsi" w:hAnsiTheme="minorHAnsi" w:cstheme="minorHAnsi"/>
-          <w:b/>
-        </w:rPr>
-      </w:pPr>
-    </w:p>
-    <w:p>
-      <w:pPr>
-        <w:pStyle w:val="BodyText"/>
-        <w:spacing w:line="482" w:lineRule="auto"/>
-        <w:ind w:left="422" w:right="2268"/>
-        <w:rPr>
-          <w:rFonts w:asciiTheme="minorHAnsi" w:hAnsiTheme="minorHAnsi" w:cstheme="minorHAnsi"/>
-        </w:rPr>
-      </w:pPr>
-      <w:r>
-        <w:rPr>
-          <w:rFonts w:asciiTheme="minorHAnsi" w:hAnsiTheme="minorHAnsi" w:cstheme="minorHAnsi"/>
-        </w:rPr>
-        <w:t>Name</w:t>
-      </w:r>
-      <w:r>
-        <w:rPr>
-          <w:rFonts w:asciiTheme="minorHAnsi" w:hAnsiTheme="minorHAnsi" w:cstheme="minorHAnsi"/>
-          <w:spacing w:val="-6"/>
-        </w:rPr>
-        <w:t xml:space="preserve"> </w:t>
-      </w:r>
-      <w:r>
-        <w:rPr>
-          <w:rFonts w:asciiTheme="minorHAnsi" w:hAnsiTheme="minorHAnsi" w:cstheme="minorHAnsi"/>
-        </w:rPr>
-        <w:t>of</w:t>
-      </w:r>
-      <w:r>
-        <w:rPr>
-          <w:rFonts w:asciiTheme="minorHAnsi" w:hAnsiTheme="minorHAnsi" w:cstheme="minorHAnsi"/>
-          <w:spacing w:val="-10"/>
-        </w:rPr>
-        <w:t xml:space="preserve"> </w:t>
-      </w:r>
-      <w:r>
-        <w:rPr>
-          <w:rFonts w:asciiTheme="minorHAnsi" w:hAnsiTheme="minorHAnsi" w:cstheme="minorHAnsi"/>
-        </w:rPr>
-        <w:t>the</w:t>
-      </w:r>
-      <w:r>
-        <w:rPr>
-          <w:rFonts w:asciiTheme="minorHAnsi" w:hAnsiTheme="minorHAnsi" w:cstheme="minorHAnsi"/>
-          <w:spacing w:val="-6"/>
-        </w:rPr>
-        <w:t xml:space="preserve"> </w:t>
-      </w:r>
-      <w:r>
-        <w:rPr>
-          <w:rFonts w:asciiTheme="minorHAnsi" w:hAnsiTheme="minorHAnsi" w:cstheme="minorHAnsi"/>
-        </w:rPr>
-        <w:t>Leo</w:t>
-      </w:r>
-      <w:r>
-        <w:rPr>
-          <w:rFonts w:asciiTheme="minorHAnsi" w:hAnsiTheme="minorHAnsi" w:cstheme="minorHAnsi"/>
-          <w:spacing w:val="-7"/>
-        </w:rPr>
-        <w:t xml:space="preserve"> </w:t>
-      </w:r>
-      <w:r>
-        <w:rPr>
-          <w:rFonts w:asciiTheme="minorHAnsi" w:hAnsiTheme="minorHAnsi" w:cstheme="minorHAnsi"/>
-        </w:rPr>
-        <w:t>District</w:t>
-      </w:r>
-      <w:r>
-        <w:rPr>
-          <w:rFonts w:asciiTheme="minorHAnsi" w:hAnsiTheme="minorHAnsi" w:cstheme="minorHAnsi"/>
-          <w:spacing w:val="-7"/>
-        </w:rPr>
-        <w:t xml:space="preserve"> </w:t>
-      </w:r>
-      <w:r>
-        <w:rPr>
-          <w:rFonts w:asciiTheme="minorHAnsi" w:hAnsiTheme="minorHAnsi" w:cstheme="minorHAnsi"/>
-        </w:rPr>
-        <w:t>President:</w:t>
-      </w:r>
-      <w:r>
-        <w:rPr>
-          <w:rFonts w:asciiTheme="minorHAnsi" w:hAnsiTheme="minorHAnsi" w:cstheme="minorHAnsi"/>
-          <w:spacing w:val="-7"/>
-        </w:rPr>
-        <w:t xml:space="preserve"> </w:t>
-      </w:r>
-      <w:r>
-        <w:rPr>
-          <w:rFonts w:asciiTheme="minorHAnsi" w:hAnsiTheme="minorHAnsi" w:cstheme="minorHAnsi"/>
-        </w:rPr>
-        <w:t>…………………………………</w:t>
-      </w:r>
-    </w:p>
-    <w:p>
-      <w:pPr>
-        <w:pStyle w:val="BodyText"/>
-        <w:rPr>
-          <w:rFonts w:asciiTheme="minorHAnsi" w:hAnsiTheme="minorHAnsi" w:cstheme="minorHAnsi"/>
-        </w:rPr>
-      </w:pPr>
-      <w:r>
-        <w:rPr>
-          <w:rFonts w:asciiTheme="minorHAnsi" w:hAnsiTheme="minorHAnsi" w:cstheme="minorHAnsi"/>
-        </w:rPr>
-        <w:t xml:space="preserve"> </w:t>
-      </w:r>
-      <w:r>
-        <w:rPr>
-          <w:rFonts w:asciiTheme="minorHAnsi" w:hAnsiTheme="minorHAnsi" w:cstheme="minorHAnsi"/>
-        </w:rPr>
-        <w:t xml:space="preserve">       Leo District: ….……</w:t>
-      </w:r>
     </w:p>
     <w:sectPr>
       <w:pgSz w:w="12240" w:h="15840"/>
@@ -3354,7 +2860,7 @@
 </file>
 
 <file path=word/endnotes.xml><?xml version="1.0" encoding="utf-8"?>
-<w:endnotes xmlns:wpc="http://schemas.microsoft.com/office/word/2010/wordprocessingCanvas" xmlns:cx="http://schemas.microsoft.com/office/drawing/2014/chartex" xmlns:cx1="http://schemas.microsoft.com/office/drawing/2015/9/8/chartex" xmlns:mc="http://schemas.openxmlformats.org/markup-compatibility/2006" xmlns:o="urn:schemas-microsoft-com:office:office" xmlns:r="http://schemas.openxmlformats.org/officeDocument/2006/relationships" xmlns:m="http://schemas.openxmlformats.org/officeDocument/2006/math" xmlns:v="urn:schemas-microsoft-com:vml" xmlns:wp14="http://schemas.microsoft.com/office/word/2010/wordprocessingDrawing" xmlns:wp="http://schemas.openxmlformats.org/drawingml/2006/wordprocessingDrawing" xmlns:w10="urn:schemas-microsoft-com:office:word" xmlns:w="http://schemas.openxmlformats.org/wordprocessingml/2006/main" xmlns:w14="http://schemas.microsoft.com/office/word/2010/wordml" xmlns:w15="http://schemas.microsoft.com/office/word/2012/wordml" xmlns:w16se="http://schemas.microsoft.com/office/word/2015/wordml/symex" xmlns:wpg="http://schemas.microsoft.com/office/word/2010/wordprocessingGroup" xmlns:wpi="http://schemas.microsoft.com/office/word/2010/wordprocessingInk" xmlns:wne="http://schemas.microsoft.com/office/word/2006/wordml" xmlns:wps="http://schemas.microsoft.com/office/word/2010/wordprocessingShape" mc:Ignorable="w14 w15 w16se wp14">
+<w:endnotes xmlns:wpc="http://schemas.microsoft.com/office/word/2010/wordprocessingCanvas" xmlns:cx="http://schemas.microsoft.com/office/drawing/2014/chartex" xmlns:cx1="http://schemas.microsoft.com/office/drawing/2015/9/8/chartex" xmlns:cx2="http://schemas.microsoft.com/office/drawing/2015/10/21/chartex" xmlns:cx3="http://schemas.microsoft.com/office/drawing/2016/5/9/chartex" xmlns:cx4="http://schemas.microsoft.com/office/drawing/2016/5/10/chartex" xmlns:cx5="http://schemas.microsoft.com/office/drawing/2016/5/11/chartex" xmlns:cx6="http://schemas.microsoft.com/office/drawing/2016/5/12/chartex" xmlns:cx7="http://schemas.microsoft.com/office/drawing/2016/5/13/chartex" xmlns:cx8="http://schemas.microsoft.com/office/drawing/2016/5/14/chartex" xmlns:mc="http://schemas.openxmlformats.org/markup-compatibility/2006" xmlns:aink="http://schemas.microsoft.com/office/drawing/2016/ink" xmlns:am3d="http://schemas.microsoft.com/office/drawing/2017/model3d" xmlns:o="urn:schemas-microsoft-com:office:office" xmlns:oel="http://schemas.microsoft.com/office/2019/extlst" xmlns:r="http://schemas.openxmlformats.org/officeDocument/2006/relationships" xmlns:m="http://schemas.openxmlformats.org/officeDocument/2006/math" xmlns:v="urn:schemas-microsoft-com:vml" xmlns:wp14="http://schemas.microsoft.com/office/word/2010/wordprocessingDrawing" xmlns:wp="http://schemas.openxmlformats.org/drawingml/2006/wordprocessingDrawing" xmlns:w10="urn:schemas-microsoft-com:office:word" xmlns:w="http://schemas.openxmlformats.org/wordprocessingml/2006/main" xmlns:w14="http://schemas.microsoft.com/office/word/2010/wordml" xmlns:w15="http://schemas.microsoft.com/office/word/2012/wordml" xmlns:w16cex="http://schemas.microsoft.com/office/word/2018/wordml/cex" xmlns:w16cid="http://schemas.microsoft.com/office/word/2016/wordml/cid" xmlns:w16="http://schemas.microsoft.com/office/word/2018/wordml" xmlns:w16du="http://schemas.microsoft.com/office/word/2023/wordml/word16du" xmlns:w16sdtdh="http://schemas.microsoft.com/office/word/2020/wordml/sdtdatahash" xmlns:w16sdtfl="http://schemas.microsoft.com/office/word/2024/wordml/sdtformatlock" xmlns:w16se="http://schemas.microsoft.com/office/word/2015/wordml/symex" xmlns:wpg="http://schemas.microsoft.com/office/word/2010/wordprocessingGroup" xmlns:wpi="http://schemas.microsoft.com/office/word/2010/wordprocessingInk" xmlns:wne="http://schemas.microsoft.com/office/word/2006/wordml" xmlns:wps="http://schemas.microsoft.com/office/word/2010/wordprocessingShape" mc:Ignorable="w14 w15 w16se w16cid w16 w16cex w16sdtdh w16sdtfl w16du wp14">
   <w:endnote w:type="separator" w:id="-1">
     <w:p>
       <w:r>
@@ -3373,7 +2879,17 @@
 </file>
 
 <file path=word/footer1.xml><?xml version="1.0" encoding="utf-8"?>
-<w:ftr xmlns:wpc="http://schemas.microsoft.com/office/word/2010/wordprocessingCanvas" xmlns:cx="http://schemas.microsoft.com/office/drawing/2014/chartex" xmlns:cx1="http://schemas.microsoft.com/office/drawing/2015/9/8/chartex" xmlns:mc="http://schemas.openxmlformats.org/markup-compatibility/2006" xmlns:o="urn:schemas-microsoft-com:office:office" xmlns:r="http://schemas.openxmlformats.org/officeDocument/2006/relationships" xmlns:m="http://schemas.openxmlformats.org/officeDocument/2006/math" xmlns:v="urn:schemas-microsoft-com:vml" xmlns:wp14="http://schemas.microsoft.com/office/word/2010/wordprocessingDrawing" xmlns:wp="http://schemas.openxmlformats.org/drawingml/2006/wordprocessingDrawing" xmlns:w10="urn:schemas-microsoft-com:office:word" xmlns:w="http://schemas.openxmlformats.org/wordprocessingml/2006/main" xmlns:w14="http://schemas.microsoft.com/office/word/2010/wordml" xmlns:w15="http://schemas.microsoft.com/office/word/2012/wordml" xmlns:w16se="http://schemas.microsoft.com/office/word/2015/wordml/symex" xmlns:wpg="http://schemas.microsoft.com/office/word/2010/wordprocessingGroup" xmlns:wpi="http://schemas.microsoft.com/office/word/2010/wordprocessingInk" xmlns:wne="http://schemas.microsoft.com/office/word/2006/wordml" xmlns:wps="http://schemas.microsoft.com/office/word/2010/wordprocessingShape" mc:Ignorable="w14 w15 w16se wp14">
+<w:ftr xmlns:wpc="http://schemas.microsoft.com/office/word/2010/wordprocessingCanvas" xmlns:cx="http://schemas.microsoft.com/office/drawing/2014/chartex" xmlns:cx1="http://schemas.microsoft.com/office/drawing/2015/9/8/chartex" xmlns:cx2="http://schemas.microsoft.com/office/drawing/2015/10/21/chartex" xmlns:cx3="http://schemas.microsoft.com/office/drawing/2016/5/9/chartex" xmlns:cx4="http://schemas.microsoft.com/office/drawing/2016/5/10/chartex" xmlns:cx5="http://schemas.microsoft.com/office/drawing/2016/5/11/chartex" xmlns:cx6="http://schemas.microsoft.com/office/drawing/2016/5/12/chartex" xmlns:cx7="http://schemas.microsoft.com/office/drawing/2016/5/13/chartex" xmlns:cx8="http://schemas.microsoft.com/office/drawing/2016/5/14/chartex" xmlns:mc="http://schemas.openxmlformats.org/markup-compatibility/2006" xmlns:aink="http://schemas.microsoft.com/office/drawing/2016/ink" xmlns:am3d="http://schemas.microsoft.com/office/drawing/2017/model3d" xmlns:o="urn:schemas-microsoft-com:office:office" xmlns:oel="http://schemas.microsoft.com/office/2019/extlst" xmlns:r="http://schemas.openxmlformats.org/officeDocument/2006/relationships" xmlns:m="http://schemas.openxmlformats.org/officeDocument/2006/math" xmlns:v="urn:schemas-microsoft-com:vml" xmlns:wp14="http://schemas.microsoft.com/office/word/2010/wordprocessingDrawing" xmlns:wp="http://schemas.openxmlformats.org/drawingml/2006/wordprocessingDrawing" xmlns:w10="urn:schemas-microsoft-com:office:word" xmlns:w="http://schemas.openxmlformats.org/wordprocessingml/2006/main" xmlns:w14="http://schemas.microsoft.com/office/word/2010/wordml" xmlns:w15="http://schemas.microsoft.com/office/word/2012/wordml" xmlns:w16cex="http://schemas.microsoft.com/office/word/2018/wordml/cex" xmlns:w16cid="http://schemas.microsoft.com/office/word/2016/wordml/cid" xmlns:w16="http://schemas.microsoft.com/office/word/2018/wordml" xmlns:w16du="http://schemas.microsoft.com/office/word/2023/wordml/word16du" xmlns:w16sdtdh="http://schemas.microsoft.com/office/word/2020/wordml/sdtdatahash" xmlns:w16sdtfl="http://schemas.microsoft.com/office/word/2024/wordml/sdtformatlock" xmlns:w16se="http://schemas.microsoft.com/office/word/2015/wordml/symex" xmlns:wpg="http://schemas.microsoft.com/office/word/2010/wordprocessingGroup" xmlns:wpi="http://schemas.microsoft.com/office/word/2010/wordprocessingInk" xmlns:wne="http://schemas.microsoft.com/office/word/2006/wordml" xmlns:wps="http://schemas.microsoft.com/office/word/2010/wordprocessingShape" mc:Ignorable="w14 w15 w16se w16cid w16 w16cex w16sdtdh w16sdtfl w16du wp14">
+  <w:p>
+    <w:pPr>
+      <w:pStyle w:val="Footer"/>
+    </w:pPr>
+  </w:p>
+</w:ftr>
+</file>
+
+<file path=word/footer2.xml><?xml version="1.0" encoding="utf-8"?>
+<w:ftr xmlns:wpc="http://schemas.microsoft.com/office/word/2010/wordprocessingCanvas" xmlns:cx="http://schemas.microsoft.com/office/drawing/2014/chartex" xmlns:cx1="http://schemas.microsoft.com/office/drawing/2015/9/8/chartex" xmlns:cx2="http://schemas.microsoft.com/office/drawing/2015/10/21/chartex" xmlns:cx3="http://schemas.microsoft.com/office/drawing/2016/5/9/chartex" xmlns:cx4="http://schemas.microsoft.com/office/drawing/2016/5/10/chartex" xmlns:cx5="http://schemas.microsoft.com/office/drawing/2016/5/11/chartex" xmlns:cx6="http://schemas.microsoft.com/office/drawing/2016/5/12/chartex" xmlns:cx7="http://schemas.microsoft.com/office/drawing/2016/5/13/chartex" xmlns:cx8="http://schemas.microsoft.com/office/drawing/2016/5/14/chartex" xmlns:mc="http://schemas.openxmlformats.org/markup-compatibility/2006" xmlns:aink="http://schemas.microsoft.com/office/drawing/2016/ink" xmlns:am3d="http://schemas.microsoft.com/office/drawing/2017/model3d" xmlns:o="urn:schemas-microsoft-com:office:office" xmlns:oel="http://schemas.microsoft.com/office/2019/extlst" xmlns:r="http://schemas.openxmlformats.org/officeDocument/2006/relationships" xmlns:m="http://schemas.openxmlformats.org/officeDocument/2006/math" xmlns:v="urn:schemas-microsoft-com:vml" xmlns:wp14="http://schemas.microsoft.com/office/word/2010/wordprocessingDrawing" xmlns:wp="http://schemas.openxmlformats.org/drawingml/2006/wordprocessingDrawing" xmlns:w10="urn:schemas-microsoft-com:office:word" xmlns:w="http://schemas.openxmlformats.org/wordprocessingml/2006/main" xmlns:w14="http://schemas.microsoft.com/office/word/2010/wordml" xmlns:w15="http://schemas.microsoft.com/office/word/2012/wordml" xmlns:w16cex="http://schemas.microsoft.com/office/word/2018/wordml/cex" xmlns:w16cid="http://schemas.microsoft.com/office/word/2016/wordml/cid" xmlns:w16="http://schemas.microsoft.com/office/word/2018/wordml" xmlns:w16du="http://schemas.microsoft.com/office/word/2023/wordml/word16du" xmlns:w16sdtdh="http://schemas.microsoft.com/office/word/2020/wordml/sdtdatahash" xmlns:w16sdtfl="http://schemas.microsoft.com/office/word/2024/wordml/sdtformatlock" xmlns:w16se="http://schemas.microsoft.com/office/word/2015/wordml/symex" xmlns:wpg="http://schemas.microsoft.com/office/word/2010/wordprocessingGroup" xmlns:wpi="http://schemas.microsoft.com/office/word/2010/wordprocessingInk" xmlns:wne="http://schemas.microsoft.com/office/word/2006/wordml" xmlns:wps="http://schemas.microsoft.com/office/word/2010/wordprocessingShape" mc:Ignorable="w14 w15 w16se w16cid w16 w16cex w16sdtdh w16sdtfl w16du wp14">
   <w:p>
     <w:pPr>
       <w:pStyle w:val="Footer"/>
@@ -3383,7 +2899,7 @@
         <w:noProof/>
       </w:rPr>
       <w:drawing>
-        <wp:anchor distT="0" distB="0" distL="114300" distR="114300" simplePos="0" relativeHeight="251656192" behindDoc="0" locked="0" layoutInCell="1" allowOverlap="1" wp14:anchorId="48A820BC" wp14:editId="74FC9F3D">
+        <wp:anchor distT="0" distB="0" distL="114300" distR="114300" simplePos="0" relativeHeight="251656192" behindDoc="0" locked="0" layoutInCell="1" allowOverlap="1" wp14:anchorId="03C4D31E" wp14:editId="30E3D362">
           <wp:simplePos x="0" y="0"/>
           <wp:positionH relativeFrom="column">
             <wp:posOffset>0</wp:posOffset>
@@ -3394,7 +2910,7 @@
           <wp:extent cx="944001" cy="238342"/>
           <wp:effectExtent l="0" t="0" r="8890" b="9525"/>
           <wp:wrapNone/>
-          <wp:docPr id="23" name="Picture 23"/>
+          <wp:docPr id="1491142814" name="Picture 1491142814"/>
           <wp:cNvGraphicFramePr>
             <a:graphicFrameLocks xmlns:a="http://schemas.openxmlformats.org/drawingml/2006/main" noChangeAspect="1"/>
           </wp:cNvGraphicFramePr>
@@ -3443,7 +2959,7 @@
         <w:noProof/>
       </w:rPr>
       <w:drawing>
-        <wp:anchor distT="0" distB="0" distL="114300" distR="114300" simplePos="0" relativeHeight="251673088" behindDoc="0" locked="0" layoutInCell="1" allowOverlap="1">
+        <wp:anchor distT="0" distB="0" distL="114300" distR="114300" simplePos="0" relativeHeight="251673088" behindDoc="0" locked="0" layoutInCell="1" allowOverlap="1" wp14:anchorId="2F3113E5" wp14:editId="08D50200">
           <wp:simplePos x="0" y="0"/>
           <wp:positionH relativeFrom="column">
             <wp:posOffset>5734050</wp:posOffset>
@@ -3454,7 +2970,7 @@
           <wp:extent cx="944001" cy="238342"/>
           <wp:effectExtent l="0" t="0" r="8890" b="9525"/>
           <wp:wrapNone/>
-          <wp:docPr id="18" name="Picture 18"/>
+          <wp:docPr id="1355782550" name="Picture 1355782550"/>
           <wp:cNvGraphicFramePr>
             <a:graphicFrameLocks xmlns:a="http://schemas.openxmlformats.org/drawingml/2006/main" noChangeAspect="1"/>
           </wp:cNvGraphicFramePr>
@@ -3502,8 +3018,18 @@
 </w:ftr>
 </file>
 
+<file path=word/footer3.xml><?xml version="1.0" encoding="utf-8"?>
+<w:ftr xmlns:wpc="http://schemas.microsoft.com/office/word/2010/wordprocessingCanvas" xmlns:cx="http://schemas.microsoft.com/office/drawing/2014/chartex" xmlns:cx1="http://schemas.microsoft.com/office/drawing/2015/9/8/chartex" xmlns:cx2="http://schemas.microsoft.com/office/drawing/2015/10/21/chartex" xmlns:cx3="http://schemas.microsoft.com/office/drawing/2016/5/9/chartex" xmlns:cx4="http://schemas.microsoft.com/office/drawing/2016/5/10/chartex" xmlns:cx5="http://schemas.microsoft.com/office/drawing/2016/5/11/chartex" xmlns:cx6="http://schemas.microsoft.com/office/drawing/2016/5/12/chartex" xmlns:cx7="http://schemas.microsoft.com/office/drawing/2016/5/13/chartex" xmlns:cx8="http://schemas.microsoft.com/office/drawing/2016/5/14/chartex" xmlns:mc="http://schemas.openxmlformats.org/markup-compatibility/2006" xmlns:aink="http://schemas.microsoft.com/office/drawing/2016/ink" xmlns:am3d="http://schemas.microsoft.com/office/drawing/2017/model3d" xmlns:o="urn:schemas-microsoft-com:office:office" xmlns:oel="http://schemas.microsoft.com/office/2019/extlst" xmlns:r="http://schemas.openxmlformats.org/officeDocument/2006/relationships" xmlns:m="http://schemas.openxmlformats.org/officeDocument/2006/math" xmlns:v="urn:schemas-microsoft-com:vml" xmlns:wp14="http://schemas.microsoft.com/office/word/2010/wordprocessingDrawing" xmlns:wp="http://schemas.openxmlformats.org/drawingml/2006/wordprocessingDrawing" xmlns:w10="urn:schemas-microsoft-com:office:word" xmlns:w="http://schemas.openxmlformats.org/wordprocessingml/2006/main" xmlns:w14="http://schemas.microsoft.com/office/word/2010/wordml" xmlns:w15="http://schemas.microsoft.com/office/word/2012/wordml" xmlns:w16cex="http://schemas.microsoft.com/office/word/2018/wordml/cex" xmlns:w16cid="http://schemas.microsoft.com/office/word/2016/wordml/cid" xmlns:w16="http://schemas.microsoft.com/office/word/2018/wordml" xmlns:w16du="http://schemas.microsoft.com/office/word/2023/wordml/word16du" xmlns:w16sdtdh="http://schemas.microsoft.com/office/word/2020/wordml/sdtdatahash" xmlns:w16sdtfl="http://schemas.microsoft.com/office/word/2024/wordml/sdtformatlock" xmlns:w16se="http://schemas.microsoft.com/office/word/2015/wordml/symex" xmlns:wpg="http://schemas.microsoft.com/office/word/2010/wordprocessingGroup" xmlns:wpi="http://schemas.microsoft.com/office/word/2010/wordprocessingInk" xmlns:wne="http://schemas.microsoft.com/office/word/2006/wordml" xmlns:wps="http://schemas.microsoft.com/office/word/2010/wordprocessingShape" mc:Ignorable="w14 w15 w16se w16cid w16 w16cex w16sdtdh w16sdtfl w16du wp14">
+  <w:p>
+    <w:pPr>
+      <w:pStyle w:val="Footer"/>
+    </w:pPr>
+  </w:p>
+</w:ftr>
+</file>
+
 <file path=word/footnotes.xml><?xml version="1.0" encoding="utf-8"?>
-<w:footnotes xmlns:wpc="http://schemas.microsoft.com/office/word/2010/wordprocessingCanvas" xmlns:cx="http://schemas.microsoft.com/office/drawing/2014/chartex" xmlns:cx1="http://schemas.microsoft.com/office/drawing/2015/9/8/chartex" xmlns:mc="http://schemas.openxmlformats.org/markup-compatibility/2006" xmlns:o="urn:schemas-microsoft-com:office:office" xmlns:r="http://schemas.openxmlformats.org/officeDocument/2006/relationships" xmlns:m="http://schemas.openxmlformats.org/officeDocument/2006/math" xmlns:v="urn:schemas-microsoft-com:vml" xmlns:wp14="http://schemas.microsoft.com/office/word/2010/wordprocessingDrawing" xmlns:wp="http://schemas.openxmlformats.org/drawingml/2006/wordprocessingDrawing" xmlns:w10="urn:schemas-microsoft-com:office:word" xmlns:w="http://schemas.openxmlformats.org/wordprocessingml/2006/main" xmlns:w14="http://schemas.microsoft.com/office/word/2010/wordml" xmlns:w15="http://schemas.microsoft.com/office/word/2012/wordml" xmlns:w16se="http://schemas.microsoft.com/office/word/2015/wordml/symex" xmlns:wpg="http://schemas.microsoft.com/office/word/2010/wordprocessingGroup" xmlns:wpi="http://schemas.microsoft.com/office/word/2010/wordprocessingInk" xmlns:wne="http://schemas.microsoft.com/office/word/2006/wordml" xmlns:wps="http://schemas.microsoft.com/office/word/2010/wordprocessingShape" mc:Ignorable="w14 w15 w16se wp14">
+<w:footnotes xmlns:wpc="http://schemas.microsoft.com/office/word/2010/wordprocessingCanvas" xmlns:cx="http://schemas.microsoft.com/office/drawing/2014/chartex" xmlns:cx1="http://schemas.microsoft.com/office/drawing/2015/9/8/chartex" xmlns:cx2="http://schemas.microsoft.com/office/drawing/2015/10/21/chartex" xmlns:cx3="http://schemas.microsoft.com/office/drawing/2016/5/9/chartex" xmlns:cx4="http://schemas.microsoft.com/office/drawing/2016/5/10/chartex" xmlns:cx5="http://schemas.microsoft.com/office/drawing/2016/5/11/chartex" xmlns:cx6="http://schemas.microsoft.com/office/drawing/2016/5/12/chartex" xmlns:cx7="http://schemas.microsoft.com/office/drawing/2016/5/13/chartex" xmlns:cx8="http://schemas.microsoft.com/office/drawing/2016/5/14/chartex" xmlns:mc="http://schemas.openxmlformats.org/markup-compatibility/2006" xmlns:aink="http://schemas.microsoft.com/office/drawing/2016/ink" xmlns:am3d="http://schemas.microsoft.com/office/drawing/2017/model3d" xmlns:o="urn:schemas-microsoft-com:office:office" xmlns:oel="http://schemas.microsoft.com/office/2019/extlst" xmlns:r="http://schemas.openxmlformats.org/officeDocument/2006/relationships" xmlns:m="http://schemas.openxmlformats.org/officeDocument/2006/math" xmlns:v="urn:schemas-microsoft-com:vml" xmlns:wp14="http://schemas.microsoft.com/office/word/2010/wordprocessingDrawing" xmlns:wp="http://schemas.openxmlformats.org/drawingml/2006/wordprocessingDrawing" xmlns:w10="urn:schemas-microsoft-com:office:word" xmlns:w="http://schemas.openxmlformats.org/wordprocessingml/2006/main" xmlns:w14="http://schemas.microsoft.com/office/word/2010/wordml" xmlns:w15="http://schemas.microsoft.com/office/word/2012/wordml" xmlns:w16cex="http://schemas.microsoft.com/office/word/2018/wordml/cex" xmlns:w16cid="http://schemas.microsoft.com/office/word/2016/wordml/cid" xmlns:w16="http://schemas.microsoft.com/office/word/2018/wordml" xmlns:w16du="http://schemas.microsoft.com/office/word/2023/wordml/word16du" xmlns:w16sdtdh="http://schemas.microsoft.com/office/word/2020/wordml/sdtdatahash" xmlns:w16sdtfl="http://schemas.microsoft.com/office/word/2024/wordml/sdtformatlock" xmlns:w16se="http://schemas.microsoft.com/office/word/2015/wordml/symex" xmlns:wpg="http://schemas.microsoft.com/office/word/2010/wordprocessingGroup" xmlns:wpi="http://schemas.microsoft.com/office/word/2010/wordprocessingInk" xmlns:wne="http://schemas.microsoft.com/office/word/2006/wordml" xmlns:wps="http://schemas.microsoft.com/office/word/2010/wordprocessingShape" mc:Ignorable="w14 w15 w16se w16cid w16 w16cex w16sdtdh w16sdtfl w16du wp14">
   <w:footnote w:type="separator" w:id="-1">
     <w:p>
       <w:r>
@@ -3522,7 +3048,17 @@
 </file>
 
 <file path=word/header1.xml><?xml version="1.0" encoding="utf-8"?>
-<w:hdr xmlns:wpc="http://schemas.microsoft.com/office/word/2010/wordprocessingCanvas" xmlns:cx="http://schemas.microsoft.com/office/drawing/2014/chartex" xmlns:cx1="http://schemas.microsoft.com/office/drawing/2015/9/8/chartex" xmlns:mc="http://schemas.openxmlformats.org/markup-compatibility/2006" xmlns:o="urn:schemas-microsoft-com:office:office" xmlns:r="http://schemas.openxmlformats.org/officeDocument/2006/relationships" xmlns:m="http://schemas.openxmlformats.org/officeDocument/2006/math" xmlns:v="urn:schemas-microsoft-com:vml" xmlns:wp14="http://schemas.microsoft.com/office/word/2010/wordprocessingDrawing" xmlns:wp="http://schemas.openxmlformats.org/drawingml/2006/wordprocessingDrawing" xmlns:w10="urn:schemas-microsoft-com:office:word" xmlns:w="http://schemas.openxmlformats.org/wordprocessingml/2006/main" xmlns:w14="http://schemas.microsoft.com/office/word/2010/wordml" xmlns:w15="http://schemas.microsoft.com/office/word/2012/wordml" xmlns:w16se="http://schemas.microsoft.com/office/word/2015/wordml/symex" xmlns:wpg="http://schemas.microsoft.com/office/word/2010/wordprocessingGroup" xmlns:wpi="http://schemas.microsoft.com/office/word/2010/wordprocessingInk" xmlns:wne="http://schemas.microsoft.com/office/word/2006/wordml" xmlns:wps="http://schemas.microsoft.com/office/word/2010/wordprocessingShape" mc:Ignorable="w14 w15 w16se wp14">
+<w:hdr xmlns:wpc="http://schemas.microsoft.com/office/word/2010/wordprocessingCanvas" xmlns:cx="http://schemas.microsoft.com/office/drawing/2014/chartex" xmlns:cx1="http://schemas.microsoft.com/office/drawing/2015/9/8/chartex" xmlns:cx2="http://schemas.microsoft.com/office/drawing/2015/10/21/chartex" xmlns:cx3="http://schemas.microsoft.com/office/drawing/2016/5/9/chartex" xmlns:cx4="http://schemas.microsoft.com/office/drawing/2016/5/10/chartex" xmlns:cx5="http://schemas.microsoft.com/office/drawing/2016/5/11/chartex" xmlns:cx6="http://schemas.microsoft.com/office/drawing/2016/5/12/chartex" xmlns:cx7="http://schemas.microsoft.com/office/drawing/2016/5/13/chartex" xmlns:cx8="http://schemas.microsoft.com/office/drawing/2016/5/14/chartex" xmlns:mc="http://schemas.openxmlformats.org/markup-compatibility/2006" xmlns:aink="http://schemas.microsoft.com/office/drawing/2016/ink" xmlns:am3d="http://schemas.microsoft.com/office/drawing/2017/model3d" xmlns:o="urn:schemas-microsoft-com:office:office" xmlns:oel="http://schemas.microsoft.com/office/2019/extlst" xmlns:r="http://schemas.openxmlformats.org/officeDocument/2006/relationships" xmlns:m="http://schemas.openxmlformats.org/officeDocument/2006/math" xmlns:v="urn:schemas-microsoft-com:vml" xmlns:wp14="http://schemas.microsoft.com/office/word/2010/wordprocessingDrawing" xmlns:wp="http://schemas.openxmlformats.org/drawingml/2006/wordprocessingDrawing" xmlns:w10="urn:schemas-microsoft-com:office:word" xmlns:w="http://schemas.openxmlformats.org/wordprocessingml/2006/main" xmlns:w14="http://schemas.microsoft.com/office/word/2010/wordml" xmlns:w15="http://schemas.microsoft.com/office/word/2012/wordml" xmlns:w16cex="http://schemas.microsoft.com/office/word/2018/wordml/cex" xmlns:w16cid="http://schemas.microsoft.com/office/word/2016/wordml/cid" xmlns:w16="http://schemas.microsoft.com/office/word/2018/wordml" xmlns:w16du="http://schemas.microsoft.com/office/word/2023/wordml/word16du" xmlns:w16sdtdh="http://schemas.microsoft.com/office/word/2020/wordml/sdtdatahash" xmlns:w16sdtfl="http://schemas.microsoft.com/office/word/2024/wordml/sdtformatlock" xmlns:w16se="http://schemas.microsoft.com/office/word/2015/wordml/symex" xmlns:wpg="http://schemas.microsoft.com/office/word/2010/wordprocessingGroup" xmlns:wpi="http://schemas.microsoft.com/office/word/2010/wordprocessingInk" xmlns:wne="http://schemas.microsoft.com/office/word/2006/wordml" xmlns:wps="http://schemas.microsoft.com/office/word/2010/wordprocessingShape" mc:Ignorable="w14 w15 w16se w16cid w16 w16cex w16sdtdh w16sdtfl w16du wp14">
+  <w:p>
+    <w:pPr>
+      <w:pStyle w:val="Header"/>
+    </w:pPr>
+  </w:p>
+</w:hdr>
+</file>
+
+<file path=word/header2.xml><?xml version="1.0" encoding="utf-8"?>
+<w:hdr xmlns:wpc="http://schemas.microsoft.com/office/word/2010/wordprocessingCanvas" xmlns:cx="http://schemas.microsoft.com/office/drawing/2014/chartex" xmlns:cx1="http://schemas.microsoft.com/office/drawing/2015/9/8/chartex" xmlns:cx2="http://schemas.microsoft.com/office/drawing/2015/10/21/chartex" xmlns:cx3="http://schemas.microsoft.com/office/drawing/2016/5/9/chartex" xmlns:cx4="http://schemas.microsoft.com/office/drawing/2016/5/10/chartex" xmlns:cx5="http://schemas.microsoft.com/office/drawing/2016/5/11/chartex" xmlns:cx6="http://schemas.microsoft.com/office/drawing/2016/5/12/chartex" xmlns:cx7="http://schemas.microsoft.com/office/drawing/2016/5/13/chartex" xmlns:cx8="http://schemas.microsoft.com/office/drawing/2016/5/14/chartex" xmlns:mc="http://schemas.openxmlformats.org/markup-compatibility/2006" xmlns:aink="http://schemas.microsoft.com/office/drawing/2016/ink" xmlns:am3d="http://schemas.microsoft.com/office/drawing/2017/model3d" xmlns:o="urn:schemas-microsoft-com:office:office" xmlns:oel="http://schemas.microsoft.com/office/2019/extlst" xmlns:r="http://schemas.openxmlformats.org/officeDocument/2006/relationships" xmlns:m="http://schemas.openxmlformats.org/officeDocument/2006/math" xmlns:v="urn:schemas-microsoft-com:vml" xmlns:wp14="http://schemas.microsoft.com/office/word/2010/wordprocessingDrawing" xmlns:wp="http://schemas.openxmlformats.org/drawingml/2006/wordprocessingDrawing" xmlns:w10="urn:schemas-microsoft-com:office:word" xmlns:w="http://schemas.openxmlformats.org/wordprocessingml/2006/main" xmlns:w14="http://schemas.microsoft.com/office/word/2010/wordml" xmlns:w15="http://schemas.microsoft.com/office/word/2012/wordml" xmlns:w16cex="http://schemas.microsoft.com/office/word/2018/wordml/cex" xmlns:w16cid="http://schemas.microsoft.com/office/word/2016/wordml/cid" xmlns:w16="http://schemas.microsoft.com/office/word/2018/wordml" xmlns:w16du="http://schemas.microsoft.com/office/word/2023/wordml/word16du" xmlns:w16sdtdh="http://schemas.microsoft.com/office/word/2020/wordml/sdtdatahash" xmlns:w16sdtfl="http://schemas.microsoft.com/office/word/2024/wordml/sdtformatlock" xmlns:w16se="http://schemas.microsoft.com/office/word/2015/wordml/symex" xmlns:wpg="http://schemas.microsoft.com/office/word/2010/wordprocessingGroup" xmlns:wpi="http://schemas.microsoft.com/office/word/2010/wordprocessingInk" xmlns:wne="http://schemas.microsoft.com/office/word/2006/wordml" xmlns:wps="http://schemas.microsoft.com/office/word/2010/wordprocessingShape" mc:Ignorable="w14 w15 w16se w16cid w16 w16cex w16sdtdh w16sdtfl w16du wp14">
   <w:p>
     <w:pPr>
       <w:pStyle w:val="BodyText"/>
@@ -3537,7 +3073,7 @@
         <w:sz w:val="28"/>
       </w:rPr>
       <w:drawing>
-        <wp:anchor distT="0" distB="0" distL="114300" distR="114300" simplePos="0" relativeHeight="251672064" behindDoc="0" locked="0" layoutInCell="1" allowOverlap="1" wp14:anchorId="6E50228C" wp14:editId="134A4EC5">
+        <wp:anchor distT="0" distB="0" distL="114300" distR="114300" simplePos="0" relativeHeight="251672064" behindDoc="0" locked="0" layoutInCell="1" allowOverlap="1" wp14:anchorId="1A621071" wp14:editId="3F1D7F6A">
           <wp:simplePos x="0" y="0"/>
           <wp:positionH relativeFrom="column">
             <wp:posOffset>-36054</wp:posOffset>
@@ -3548,7 +3084,7 @@
           <wp:extent cx="3190875" cy="850900"/>
           <wp:effectExtent l="0" t="0" r="0" b="0"/>
           <wp:wrapNone/>
-          <wp:docPr id="17" name="Picture 17"/>
+          <wp:docPr id="522184961" name="Picture 522184961"/>
           <wp:cNvGraphicFramePr>
             <a:graphicFrameLocks xmlns:a="http://schemas.openxmlformats.org/drawingml/2006/main" noChangeAspect="1"/>
           </wp:cNvGraphicFramePr>
@@ -3600,7 +3136,7 @@
       <mc:AlternateContent>
         <mc:Choice Requires="wps">
           <w:drawing>
-            <wp:anchor distT="0" distB="0" distL="0" distR="0" simplePos="0" relativeHeight="251656704" behindDoc="1" locked="0" layoutInCell="1" allowOverlap="1">
+            <wp:anchor distT="0" distB="0" distL="0" distR="0" simplePos="0" relativeHeight="251656704" behindDoc="1" locked="0" layoutInCell="1" allowOverlap="1" wp14:anchorId="69ADE078" wp14:editId="4E894910">
               <wp:simplePos x="0" y="0"/>
               <wp:positionH relativeFrom="page">
                 <wp:posOffset>4620912</wp:posOffset>
@@ -3868,8 +3404,18 @@
 </w:hdr>
 </file>
 
+<file path=word/header3.xml><?xml version="1.0" encoding="utf-8"?>
+<w:hdr xmlns:wpc="http://schemas.microsoft.com/office/word/2010/wordprocessingCanvas" xmlns:cx="http://schemas.microsoft.com/office/drawing/2014/chartex" xmlns:cx1="http://schemas.microsoft.com/office/drawing/2015/9/8/chartex" xmlns:cx2="http://schemas.microsoft.com/office/drawing/2015/10/21/chartex" xmlns:cx3="http://schemas.microsoft.com/office/drawing/2016/5/9/chartex" xmlns:cx4="http://schemas.microsoft.com/office/drawing/2016/5/10/chartex" xmlns:cx5="http://schemas.microsoft.com/office/drawing/2016/5/11/chartex" xmlns:cx6="http://schemas.microsoft.com/office/drawing/2016/5/12/chartex" xmlns:cx7="http://schemas.microsoft.com/office/drawing/2016/5/13/chartex" xmlns:cx8="http://schemas.microsoft.com/office/drawing/2016/5/14/chartex" xmlns:mc="http://schemas.openxmlformats.org/markup-compatibility/2006" xmlns:aink="http://schemas.microsoft.com/office/drawing/2016/ink" xmlns:am3d="http://schemas.microsoft.com/office/drawing/2017/model3d" xmlns:o="urn:schemas-microsoft-com:office:office" xmlns:oel="http://schemas.microsoft.com/office/2019/extlst" xmlns:r="http://schemas.openxmlformats.org/officeDocument/2006/relationships" xmlns:m="http://schemas.openxmlformats.org/officeDocument/2006/math" xmlns:v="urn:schemas-microsoft-com:vml" xmlns:wp14="http://schemas.microsoft.com/office/word/2010/wordprocessingDrawing" xmlns:wp="http://schemas.openxmlformats.org/drawingml/2006/wordprocessingDrawing" xmlns:w10="urn:schemas-microsoft-com:office:word" xmlns:w="http://schemas.openxmlformats.org/wordprocessingml/2006/main" xmlns:w14="http://schemas.microsoft.com/office/word/2010/wordml" xmlns:w15="http://schemas.microsoft.com/office/word/2012/wordml" xmlns:w16cex="http://schemas.microsoft.com/office/word/2018/wordml/cex" xmlns:w16cid="http://schemas.microsoft.com/office/word/2016/wordml/cid" xmlns:w16="http://schemas.microsoft.com/office/word/2018/wordml" xmlns:w16du="http://schemas.microsoft.com/office/word/2023/wordml/word16du" xmlns:w16sdtdh="http://schemas.microsoft.com/office/word/2020/wordml/sdtdatahash" xmlns:w16sdtfl="http://schemas.microsoft.com/office/word/2024/wordml/sdtformatlock" xmlns:w16se="http://schemas.microsoft.com/office/word/2015/wordml/symex" xmlns:wpg="http://schemas.microsoft.com/office/word/2010/wordprocessingGroup" xmlns:wpi="http://schemas.microsoft.com/office/word/2010/wordprocessingInk" xmlns:wne="http://schemas.microsoft.com/office/word/2006/wordml" xmlns:wps="http://schemas.microsoft.com/office/word/2010/wordprocessingShape" mc:Ignorable="w14 w15 w16se w16cid w16 w16cex w16sdtdh w16sdtfl w16du wp14">
+  <w:p>
+    <w:pPr>
+      <w:pStyle w:val="Header"/>
+    </w:pPr>
+  </w:p>
+</w:hdr>
+</file>
+
 <file path=word/numbering.xml><?xml version="1.0" encoding="utf-8"?>
-<w:numbering xmlns:wpc="http://schemas.microsoft.com/office/word/2010/wordprocessingCanvas" xmlns:cx="http://schemas.microsoft.com/office/drawing/2014/chartex" xmlns:cx1="http://schemas.microsoft.com/office/drawing/2015/9/8/chartex" xmlns:mc="http://schemas.openxmlformats.org/markup-compatibility/2006" xmlns:o="urn:schemas-microsoft-com:office:office" xmlns:r="http://schemas.openxmlformats.org/officeDocument/2006/relationships" xmlns:m="http://schemas.openxmlformats.org/officeDocument/2006/math" xmlns:v="urn:schemas-microsoft-com:vml" xmlns:wp14="http://schemas.microsoft.com/office/word/2010/wordprocessingDrawing" xmlns:wp="http://schemas.openxmlformats.org/drawingml/2006/wordprocessingDrawing" xmlns:w10="urn:schemas-microsoft-com:office:word" xmlns:w="http://schemas.openxmlformats.org/wordprocessingml/2006/main" xmlns:w14="http://schemas.microsoft.com/office/word/2010/wordml" xmlns:w15="http://schemas.microsoft.com/office/word/2012/wordml" xmlns:w16se="http://schemas.microsoft.com/office/word/2015/wordml/symex" xmlns:wpg="http://schemas.microsoft.com/office/word/2010/wordprocessingGroup" xmlns:wpi="http://schemas.microsoft.com/office/word/2010/wordprocessingInk" xmlns:wne="http://schemas.microsoft.com/office/word/2006/wordml" xmlns:wps="http://schemas.microsoft.com/office/word/2010/wordprocessingShape" mc:Ignorable="w14 w15 w16se wp14">
+<w:numbering xmlns:wpc="http://schemas.microsoft.com/office/word/2010/wordprocessingCanvas" xmlns:cx="http://schemas.microsoft.com/office/drawing/2014/chartex" xmlns:cx1="http://schemas.microsoft.com/office/drawing/2015/9/8/chartex" xmlns:cx2="http://schemas.microsoft.com/office/drawing/2015/10/21/chartex" xmlns:cx3="http://schemas.microsoft.com/office/drawing/2016/5/9/chartex" xmlns:cx4="http://schemas.microsoft.com/office/drawing/2016/5/10/chartex" xmlns:cx5="http://schemas.microsoft.com/office/drawing/2016/5/11/chartex" xmlns:cx6="http://schemas.microsoft.com/office/drawing/2016/5/12/chartex" xmlns:cx7="http://schemas.microsoft.com/office/drawing/2016/5/13/chartex" xmlns:cx8="http://schemas.microsoft.com/office/drawing/2016/5/14/chartex" xmlns:mc="http://schemas.openxmlformats.org/markup-compatibility/2006" xmlns:aink="http://schemas.microsoft.com/office/drawing/2016/ink" xmlns:am3d="http://schemas.microsoft.com/office/drawing/2017/model3d" xmlns:o="urn:schemas-microsoft-com:office:office" xmlns:oel="http://schemas.microsoft.com/office/2019/extlst" xmlns:r="http://schemas.openxmlformats.org/officeDocument/2006/relationships" xmlns:m="http://schemas.openxmlformats.org/officeDocument/2006/math" xmlns:v="urn:schemas-microsoft-com:vml" xmlns:wp14="http://schemas.microsoft.com/office/word/2010/wordprocessingDrawing" xmlns:wp="http://schemas.openxmlformats.org/drawingml/2006/wordprocessingDrawing" xmlns:w10="urn:schemas-microsoft-com:office:word" xmlns:w="http://schemas.openxmlformats.org/wordprocessingml/2006/main" xmlns:w14="http://schemas.microsoft.com/office/word/2010/wordml" xmlns:w15="http://schemas.microsoft.com/office/word/2012/wordml" xmlns:w16cex="http://schemas.microsoft.com/office/word/2018/wordml/cex" xmlns:w16cid="http://schemas.microsoft.com/office/word/2016/wordml/cid" xmlns:w16="http://schemas.microsoft.com/office/word/2018/wordml" xmlns:w16du="http://schemas.microsoft.com/office/word/2023/wordml/word16du" xmlns:w16sdtdh="http://schemas.microsoft.com/office/word/2020/wordml/sdtdatahash" xmlns:w16sdtfl="http://schemas.microsoft.com/office/word/2024/wordml/sdtformatlock" xmlns:w16se="http://schemas.microsoft.com/office/word/2015/wordml/symex" xmlns:wpg="http://schemas.microsoft.com/office/word/2010/wordprocessingGroup" xmlns:wpi="http://schemas.microsoft.com/office/word/2010/wordprocessingInk" xmlns:wne="http://schemas.microsoft.com/office/word/2006/wordml" xmlns:wps="http://schemas.microsoft.com/office/word/2010/wordprocessingShape" mc:Ignorable="w14 w15 w16se w16cid w16 w16cex w16sdtdh w16sdtfl w16du wp14">
   <w:abstractNum w:abstractNumId="0" w15:restartNumberingAfterBreak="0">
     <w:nsid w:val="19DF2778"/>
     <w:multiLevelType w:val="hybridMultilevel"/>
@@ -4226,20 +3772,20 @@
       </w:rPr>
     </w:lvl>
   </w:abstractNum>
-  <w:num w:numId="1">
+  <w:num w:numId="1" w16cid:durableId="21637067">
     <w:abstractNumId w:val="2"/>
   </w:num>
-  <w:num w:numId="2">
+  <w:num w:numId="2" w16cid:durableId="476190615">
     <w:abstractNumId w:val="0"/>
   </w:num>
-  <w:num w:numId="3">
+  <w:num w:numId="3" w16cid:durableId="568614689">
     <w:abstractNumId w:val="1"/>
   </w:num>
 </w:numbering>
 </file>
 
 <file path=word/styles.xml><?xml version="1.0" encoding="utf-8"?>
-<w:styles xmlns:mc="http://schemas.openxmlformats.org/markup-compatibility/2006" xmlns:r="http://schemas.openxmlformats.org/officeDocument/2006/relationships" xmlns:w="http://schemas.openxmlformats.org/wordprocessingml/2006/main" xmlns:w14="http://schemas.microsoft.com/office/word/2010/wordml" xmlns:w15="http://schemas.microsoft.com/office/word/2012/wordml" xmlns:w16se="http://schemas.microsoft.com/office/word/2015/wordml/symex" mc:Ignorable="w14 w15 w16se">
+<w:styles xmlns:mc="http://schemas.openxmlformats.org/markup-compatibility/2006" xmlns:r="http://schemas.openxmlformats.org/officeDocument/2006/relationships" xmlns:w="http://schemas.openxmlformats.org/wordprocessingml/2006/main" xmlns:w14="http://schemas.microsoft.com/office/word/2010/wordml" xmlns:w15="http://schemas.microsoft.com/office/word/2012/wordml" xmlns:w16cex="http://schemas.microsoft.com/office/word/2018/wordml/cex" xmlns:w16cid="http://schemas.microsoft.com/office/word/2016/wordml/cid" xmlns:w16="http://schemas.microsoft.com/office/word/2018/wordml" xmlns:w16du="http://schemas.microsoft.com/office/word/2023/wordml/word16du" xmlns:w16sdtdh="http://schemas.microsoft.com/office/word/2020/wordml/sdtdatahash" xmlns:w16sdtfl="http://schemas.microsoft.com/office/word/2024/wordml/sdtformatlock" xmlns:w16se="http://schemas.microsoft.com/office/word/2015/wordml/symex" mc:Ignorable="w14 w15 w16se w16cid w16 w16cex w16sdtdh w16sdtfl w16du">
   <w:docDefaults>
     <w:rPrDefault>
       <w:rPr>
@@ -4257,7 +3803,7 @@
       </w:pPr>
     </w:pPrDefault>
   </w:docDefaults>
-  <w:latentStyles w:defLockedState="0" w:defUIPriority="99" w:defSemiHidden="0" w:defUnhideWhenUsed="0" w:defQFormat="0" w:count="371">
+  <w:latentStyles w:defLockedState="0" w:defUIPriority="99" w:defSemiHidden="0" w:defUnhideWhenUsed="0" w:defQFormat="0" w:count="376">
     <w:lsdException w:name="Normal" w:uiPriority="1" w:qFormat="1"/>
     <w:lsdException w:name="heading 1" w:uiPriority="9" w:qFormat="1"/>
     <w:lsdException w:name="heading 2" w:semiHidden="1" w:uiPriority="9" w:unhideWhenUsed="1" w:qFormat="1"/>
@@ -4629,6 +4175,11 @@
     <w:lsdException w:name="List Table 5 Dark Accent 6" w:uiPriority="50"/>
     <w:lsdException w:name="List Table 6 Colorful Accent 6" w:uiPriority="51"/>
     <w:lsdException w:name="List Table 7 Colorful Accent 6" w:uiPriority="52"/>
+    <w:lsdException w:name="Mention" w:semiHidden="1" w:unhideWhenUsed="1"/>
+    <w:lsdException w:name="Smart Hyperlink" w:semiHidden="1" w:unhideWhenUsed="1"/>
+    <w:lsdException w:name="Hashtag" w:semiHidden="1" w:unhideWhenUsed="1"/>
+    <w:lsdException w:name="Unresolved Mention" w:semiHidden="1" w:unhideWhenUsed="1"/>
+    <w:lsdException w:name="Smart Link" w:semiHidden="1" w:unhideWhenUsed="1"/>
   </w:latentStyles>
   <w:style w:type="paragraph" w:default="1" w:styleId="Normal">
     <w:name w:val="Normal"/>

</xml_diff>

<commit_message>
feat: Add signature upload functionality, introduce a new "district-behalf" approval document type, and filter empty array entries.
</commit_message>
<xml_diff>
--- a/leo-management/templates/reports/approval/inter-district-approval.docx
+++ b/leo-management/templates/reports/approval/inter-district-approval.docx
@@ -929,25 +929,7 @@
           <w:spacing w:val="1"/>
           <w:sz w:val="24"/>
         </w:rPr>
-        <w:t xml:space="preserve"> {</w:t>
-      </w:r>
-      <w:proofErr w:type="spellStart"/>
-      <w:r>
-        <w:rPr>
-          <w:rFonts w:asciiTheme="minorHAnsi" w:hAnsiTheme="minorHAnsi" w:cstheme="minorHAnsi"/>
-          <w:spacing w:val="1"/>
-          <w:sz w:val="24"/>
-        </w:rPr>
-        <w:t>clubName</w:t>
-      </w:r>
-      <w:proofErr w:type="spellEnd"/>
-      <w:r>
-        <w:rPr>
-          <w:rFonts w:asciiTheme="minorHAnsi" w:hAnsiTheme="minorHAnsi" w:cstheme="minorHAnsi"/>
-          <w:spacing w:val="1"/>
-          <w:sz w:val="24"/>
-        </w:rPr>
-        <w:t>}</w:t>
+        <w:t xml:space="preserve"> {clubName}</w:t>
       </w:r>
     </w:p>
     <w:p>
@@ -1359,7 +1341,15 @@
           <w:spacing w:val="-2"/>
           <w:sz w:val="24"/>
         </w:rPr>
-        <w:t xml:space="preserve"> ………………………………………</w:t>
+        <w:t xml:space="preserve"> </w:t>
+      </w:r>
+      <w:r>
+        <w:rPr>
+          <w:rFonts w:asciiTheme="minorHAnsi" w:hAnsiTheme="minorHAnsi" w:cstheme="minorHAnsi"/>
+          <w:spacing w:val="-2"/>
+          <w:sz w:val="24"/>
+        </w:rPr>
+        <w:t>{%hostClubPresidentSignature}</w:t>
       </w:r>
     </w:p>
     <w:p>
@@ -1696,21 +1686,7 @@
               <w:rPr>
                 <w:rFonts w:asciiTheme="minorHAnsi" w:hAnsiTheme="minorHAnsi" w:cstheme="minorHAnsi"/>
               </w:rPr>
-              <w:t>{#</w:t>
-            </w:r>
-            <w:proofErr w:type="gramStart"/>
-            <w:r>
-              <w:rPr>
-                <w:rFonts w:asciiTheme="minorHAnsi" w:hAnsiTheme="minorHAnsi" w:cstheme="minorHAnsi"/>
-              </w:rPr>
-              <w:t>joiningClubs}{</w:t>
-            </w:r>
-            <w:proofErr w:type="gramEnd"/>
-            <w:r>
-              <w:rPr>
-                <w:rFonts w:asciiTheme="minorHAnsi" w:hAnsiTheme="minorHAnsi" w:cstheme="minorHAnsi"/>
-              </w:rPr>
-              <w:t>index}</w:t>
+              <w:t>{#joiningClubs}{index}</w:t>
             </w:r>
           </w:p>
         </w:tc>
@@ -2628,13 +2604,32 @@
           <w:sz w:val="24"/>
         </w:rPr>
       </w:pPr>
-      <w:r>
+    </w:p>
+    <w:p>
+      <w:pPr>
+        <w:spacing w:line="242" w:lineRule="auto"/>
+        <w:ind w:left="422" w:right="4591"/>
         <w:rPr>
           <w:rFonts w:asciiTheme="minorHAnsi" w:hAnsiTheme="minorHAnsi" w:cstheme="minorHAnsi"/>
           <w:spacing w:val="-2"/>
           <w:sz w:val="24"/>
         </w:rPr>
-        <w:t xml:space="preserve">……………………………………………. </w:t>
+      </w:pPr>
+      <w:r>
+        <w:rPr>
+          <w:rFonts w:asciiTheme="minorHAnsi" w:hAnsiTheme="minorHAnsi" w:cstheme="minorHAnsi"/>
+          <w:spacing w:val="-2"/>
+          <w:sz w:val="24"/>
+        </w:rPr>
+        <w:t xml:space="preserve">              {%signature}</w:t>
+      </w:r>
+      <w:r>
+        <w:rPr>
+          <w:rFonts w:asciiTheme="minorHAnsi" w:hAnsiTheme="minorHAnsi" w:cstheme="minorHAnsi"/>
+          <w:spacing w:val="-2"/>
+          <w:sz w:val="24"/>
+        </w:rPr>
+        <w:t xml:space="preserve"> </w:t>
       </w:r>
     </w:p>
     <w:p>

</xml_diff>